<commit_message>
opraven abstrakt, dodělany zkraktky
</commit_message>
<xml_diff>
--- a/BP.docx
+++ b/BP.docx
@@ -1729,7 +1729,13 @@
         <w:ind w:firstLine="426"/>
       </w:pPr>
       <w:r>
-        <w:t>Tato bakalářská práce se zabývá vývojem ovládacího softwaru pro pneumatickou soustavu s pěti svaly. Cílem práce bylo vytvořit sofistikovaný a uživatelsky přívětivý software umožňující ovládání a kalibraci svalů s důrazem na přesnost, bezpečnost a adaptabilitu systému. Software byl vyvinut v programovacím jazyce Python a disponuje moduly pro správu uživatelských rolí, nastavení hodnot na technickou nulu a integraci bezpečnostních omezení, jako je validace vstupů a omezení maximálního tlaku v pneumatických svalech. Funkce softwaru zahrnují přihlašování uživatelů, individuální ovládání svalů, nastavení bezpečnostních limitů a transformaci požadovaných pohybů na odpovídající tlaky v různých jednotkách. Mezi tyto jednotky patří krokových motorů krok</w:t>
+        <w:t>Tato bakalářská práce se zabývá vývojem ovládacího softwaru pro pneumatickou soustavu s pěti svaly. Cílem práce bylo vytvořit sofistikovaný a uživatelsky přívětivý software umožňující ovládání a kalibraci svalů s důrazem na přesnost, bezpečnost a adaptabilitu systému. Software byl vyvinut v programovacím jazyce Python a disponuje moduly pro správu uživatelských rolí, nastavení hodnot na technickou nulu a integraci bezpečnostních omezení, jako je validace vstupů a omezení maximálního tlaku v pneumatických svalech. Funkce softwaru zahrnují přihlašování uživatelů, individuální ovládání svalů, nastavení bezpečnostních limitů a transformaci požadovaných pohybů na odpovídající tlaky v různých jednotkách. Mezi tyto jednotky patří</w:t>
+      </w:r>
+      <w:r>
+        <w:t>, jednotky</w:t>
+      </w:r>
+      <w:r>
+        <w:t xml:space="preserve"> krokových motorů krok</w:t>
       </w:r>
       <w:r>
         <w:t>y</w:t>
@@ -1853,35 +1859,67 @@
         <w:rPr>
           <w:lang w:val="en-US"/>
         </w:rPr>
-        <w:t xml:space="preserve">This bachelor thesis deals with the development of control software for a pneumatic system with five muscles. The aim of the thesis was to develop sophisticated and user-friendly software that allows control and calibration of the muscles with emphasis on accuracy, safety, and adaptability of the system. The software was developed in the Python programming language and has modules for managing user roles, setting values to technical zero and integrating safety constraints such as input validation and maximum pressure limitations in the pneumatic muscles. Software features include user login, individual muscle control, setting safety limits, and transforming desired movements into corresponding pressures in different units. These units include stepper motor units, </w:t>
-      </w:r>
-      <w:proofErr w:type="spellStart"/>
+        <w:t xml:space="preserve">This bachelor thesis deals with the development of control software for a pneumatic system with five muscles. The aim of the thesis was to develop </w:t>
+      </w:r>
       <w:r>
         <w:rPr>
           <w:lang w:val="en-US"/>
         </w:rPr>
-        <w:t>mBar</w:t>
-      </w:r>
-      <w:proofErr w:type="spellEnd"/>
+        <w:t>sophisticated</w:t>
+      </w:r>
       <w:r>
         <w:rPr>
           <w:lang w:val="en-US"/>
         </w:rPr>
-        <w:t xml:space="preserve"> pressure units </w:t>
-      </w:r>
-      <w:proofErr w:type="gramStart"/>
+        <w:t xml:space="preserve"> and user-friendly software that allows control and calibration of the muscles with emphasis on accuracy, safety and adaptability of the system. The software was developed in the Python programming language and has modules for managing user roles, setting values to technical zero and integrating safety constraints such as input validation and maximum pressure limitations in the pneumatic muscles. Software features include user login, individual muscle control, setting safety limits, and transforming desired movements into corresponding pressures in different units. These units </w:t>
+      </w:r>
       <w:r>
         <w:rPr>
           <w:lang w:val="en-US"/>
         </w:rPr>
-        <w:t>and also</w:t>
-      </w:r>
-      <w:proofErr w:type="gramEnd"/>
+        <w:t>include</w:t>
+      </w:r>
       <w:r>
         <w:rPr>
           <w:lang w:val="en-US"/>
         </w:rPr>
-        <w:t xml:space="preserve"> mV. In addition to the software implementation, a key part of the work is the creation of detailed documentation to help users navigate the system and its capabilities. The software solution is a combination of a user-friendly interface and robust features, enabling efficient control of the pneumatic system in robotic applications.</w:t>
+        <w:t xml:space="preserve"> stepper motor step units, mBar pressure units and also mV. In addition to the software implementation, a key part of the work is the creation of detailed documentation to help users navigate the system and its capabilities. The software solution is a combination of a user-friendly interface and robust features, enabling efficient control of the pneumatic system in robotic applications</w:t>
+      </w:r>
+      <w:r>
+        <w:rPr>
+          <w:lang w:val="en-US"/>
+        </w:rPr>
+        <w:t>.</w:t>
+      </w:r>
+    </w:p>
+    <w:p>
+      <w:pPr>
+        <w:pStyle w:val="Normlnbezodsazen"/>
+        <w:ind w:firstLine="426"/>
+        <w:rPr>
+          <w:lang w:val="en-US"/>
+        </w:rPr>
+      </w:pPr>
+    </w:p>
+    <w:p>
+      <w:pPr>
+        <w:pStyle w:val="Normlnbezodsazen"/>
+        <w:ind w:firstLine="426"/>
+        <w:rPr>
+          <w:lang w:val="en-US"/>
+        </w:rPr>
+      </w:pPr>
+      <w:r>
+        <w:rPr>
+          <w:lang w:val="en-US"/>
+        </w:rPr>
+        <w:t>Translated with DeepL.com (free version)</w:t>
+      </w:r>
+      <w:r>
+        <w:rPr>
+          <w:lang w:val="en-US"/>
+        </w:rPr>
+        <w:t>.</w:t>
       </w:r>
     </w:p>
     <w:p>
@@ -1937,16 +1975,8 @@
         <w:rPr>
           <w:lang w:val="en-US"/>
         </w:rPr>
-        <w:t xml:space="preserve">Control </w:t>
-      </w:r>
-      <w:proofErr w:type="gramStart"/>
-      <w:r>
-        <w:rPr>
-          <w:lang w:val="en-US"/>
-        </w:rPr>
-        <w:t>software</w:t>
-      </w:r>
-      <w:proofErr w:type="gramEnd"/>
+        <w:t>Control software</w:t>
+      </w:r>
     </w:p>
     <w:p>
       <w:pPr>
@@ -4069,7 +4099,7 @@
               <w:rPr>
                 <w:webHidden/>
               </w:rPr>
-              <w:t>17</w:t>
+              <w:t>19</w:t>
             </w:r>
             <w:r>
               <w:rPr>
@@ -4150,7 +4180,7 @@
               <w:rPr>
                 <w:webHidden/>
               </w:rPr>
-              <w:t>17</w:t>
+              <w:t>19</w:t>
             </w:r>
             <w:r>
               <w:rPr>
@@ -4242,7 +4272,7 @@
               <w:rPr>
                 <w:webHidden/>
               </w:rPr>
-              <w:t>18</w:t>
+              <w:t>20</w:t>
             </w:r>
             <w:r>
               <w:rPr>
@@ -4321,7 +4351,7 @@
               <w:rPr>
                 <w:webHidden/>
               </w:rPr>
-              <w:t>20</w:t>
+              <w:t>21</w:t>
             </w:r>
             <w:r>
               <w:rPr>
@@ -4400,7 +4430,7 @@
               <w:rPr>
                 <w:webHidden/>
               </w:rPr>
-              <w:t>21</w:t>
+              <w:t>22</w:t>
             </w:r>
             <w:r>
               <w:rPr>
@@ -4462,7 +4492,7 @@
               <w:rPr>
                 <w:webHidden/>
               </w:rPr>
-              <w:t>22</w:t>
+              <w:t>23</w:t>
             </w:r>
             <w:r>
               <w:rPr>
@@ -4524,7 +4554,7 @@
               <w:rPr>
                 <w:webHidden/>
               </w:rPr>
-              <w:t>23</w:t>
+              <w:t>24</w:t>
             </w:r>
             <w:r>
               <w:rPr>
@@ -4648,7 +4678,7 @@
               <w:rPr>
                 <w:webHidden/>
               </w:rPr>
-              <w:t>25</w:t>
+              <w:t>24</w:t>
             </w:r>
             <w:r>
               <w:rPr>
@@ -4710,7 +4740,7 @@
               <w:rPr>
                 <w:webHidden/>
               </w:rPr>
-              <w:t>26</w:t>
+              <w:t>24</w:t>
             </w:r>
             <w:r>
               <w:rPr>
@@ -4952,6 +4982,10 @@
         </w:tc>
       </w:tr>
       <w:tr>
+        <w:trPr>
+          <w:gridAfter w:val="2"/>
+          <w:wAfter w:w="6944" w:type="dxa"/>
+        </w:trPr>
         <w:tc>
           <w:tcPr>
             <w:tcW w:w="1559" w:type="dxa"/>
@@ -4961,46 +4995,6 @@
               <w:pStyle w:val="Tabulka"/>
               <w:jc w:val="left"/>
             </w:pPr>
-            <w:r>
-              <w:rPr>
-                <w:i/>
-              </w:rPr>
-              <w:t>f</w:t>
-            </w:r>
-            <w:r>
-              <w:rPr>
-                <w:vertAlign w:val="subscript"/>
-              </w:rPr>
-              <w:t>HFO</w:t>
-            </w:r>
-          </w:p>
-        </w:tc>
-        <w:tc>
-          <w:tcPr>
-            <w:tcW w:w="1560" w:type="dxa"/>
-          </w:tcPr>
-          <w:p>
-            <w:pPr>
-              <w:pStyle w:val="Tabulka"/>
-              <w:jc w:val="left"/>
-            </w:pPr>
-            <w:r>
-              <w:t>Hz</w:t>
-            </w:r>
-          </w:p>
-        </w:tc>
-        <w:tc>
-          <w:tcPr>
-            <w:tcW w:w="5384" w:type="dxa"/>
-          </w:tcPr>
-          <w:p>
-            <w:pPr>
-              <w:pStyle w:val="Tabulka"/>
-              <w:jc w:val="left"/>
-            </w:pPr>
-            <w:r>
-              <w:t>Frekvence vysokofrekvenčních oscilací</w:t>
-            </w:r>
           </w:p>
         </w:tc>
       </w:tr>
@@ -5020,12 +5014,6 @@
                 <w:i/>
               </w:rPr>
             </w:pPr>
-            <w:r>
-              <w:rPr>
-                <w:i/>
-              </w:rPr>
-              <w:t>N</w:t>
-            </w:r>
           </w:p>
         </w:tc>
         <w:tc>
@@ -5040,9 +5028,6 @@
               <w:pStyle w:val="Tabulka"/>
               <w:jc w:val="left"/>
             </w:pPr>
-            <w:r>
-              <w:t>1/s</w:t>
-            </w:r>
           </w:p>
         </w:tc>
         <w:tc>
@@ -5057,9 +5042,6 @@
               <w:pStyle w:val="Tabulka"/>
               <w:jc w:val="left"/>
             </w:pPr>
-            <w:r>
-              <w:t>Parametr dolnopropustního filtru připojeného k PID regulátoru</w:t>
-            </w:r>
           </w:p>
         </w:tc>
       </w:tr>
@@ -5163,6 +5145,12 @@
               <w:pStyle w:val="Tabulka"/>
               <w:jc w:val="left"/>
             </w:pPr>
+            <w:r>
+              <w:t>Softwar</w:t>
+            </w:r>
+            <w:r>
+              <w:t>e (Program)</w:t>
+            </w:r>
           </w:p>
         </w:tc>
       </w:tr>
@@ -5229,10 +5217,80 @@
               <w:jc w:val="left"/>
             </w:pPr>
             <w:r>
+              <w:t>Graphical User Interface</w:t>
+            </w:r>
+            <w:r>
+              <w:t xml:space="preserve"> (</w:t>
+            </w:r>
+            <w:r>
               <w:t>Grafické uživatelské rozhraní</w:t>
             </w:r>
+            <w:r>
+              <w:t>)</w:t>
+            </w:r>
           </w:p>
-          <w:p/>
+          <w:p>
+            <w:pPr>
+              <w:ind w:firstLine="0"/>
+            </w:pPr>
+            <w:r>
+              <w:t>Database</w:t>
+            </w:r>
+            <w:r>
+              <w:t xml:space="preserve"> (Databáze)</w:t>
+            </w:r>
+          </w:p>
+          <w:p>
+            <w:pPr>
+              <w:ind w:firstLine="0"/>
+            </w:pPr>
+            <w:r>
+              <w:t>Structured Query Language</w:t>
+            </w:r>
+            <w:r>
+              <w:t xml:space="preserve"> (</w:t>
+            </w:r>
+            <w:r>
+              <w:t>Strukturovaný dotazovací jazyk</w:t>
+            </w:r>
+            <w:r>
+              <w:t>)</w:t>
+            </w:r>
+          </w:p>
+          <w:p>
+            <w:pPr>
+              <w:ind w:firstLine="0"/>
+            </w:pPr>
+            <w:r>
+              <w:t>Command Prompt</w:t>
+            </w:r>
+            <w:r>
+              <w:t xml:space="preserve"> (</w:t>
+            </w:r>
+            <w:r>
+              <w:t>Příkazový řádek</w:t>
+            </w:r>
+            <w:r>
+              <w:t>)</w:t>
+            </w:r>
+          </w:p>
+          <w:p>
+            <w:pPr>
+              <w:ind w:firstLine="0"/>
+            </w:pPr>
+            <w:r>
+              <w:t>Multi-Version Concurrency Control</w:t>
+            </w:r>
+            <w:r>
+              <w:t xml:space="preserve"> (</w:t>
+            </w:r>
+            <w:r>
+              <w:t>Kontrola konkurence více verzí</w:t>
+            </w:r>
+            <w:r>
+              <w:t>)</w:t>
+            </w:r>
+          </w:p>
         </w:tc>
       </w:tr>
     </w:tbl>
@@ -8412,19 +8470,10 @@
     </w:p>
     <w:p>
       <w:r>
-        <w:t xml:space="preserve">Tato knihovna nabízí spoustu různých hashovacích algoritmů jako jsou ,,sha384, whirlpool, </w:t>
-      </w:r>
-      <w:r>
-        <w:t>sha256</w:t>
-      </w:r>
-      <w:r>
-        <w:t>, atd.‘‘. V tomto projektu se využíva hashovací funkce sha256. ,,</w:t>
-      </w:r>
-      <w:r>
-        <w:t xml:space="preserve"> </w:t>
-      </w:r>
-      <w:r>
-        <w:t xml:space="preserve">Důvodem pro použití SHA-256 je, že se jedná o jeden z nejznámějších a nejbezpečnějších </w:t>
+        <w:t>Tato knihovna nabízí spoustu různých hashovacích algoritmů jako jsou ,,sha384, whirlpool, sha256, atd.‘‘. V tomto projektu se využíva hashovací funkce sha256. ,,</w:t>
+      </w:r>
+      <w:r>
+        <w:t xml:space="preserve"> Důvodem pro použití SHA-256 je, že se jedná o jeden z nejznámějších a nejbezpečnějších </w:t>
       </w:r>
       <w:r>
         <w:lastRenderedPageBreak/>
@@ -8474,10 +8523,7 @@
     </w:p>
     <w:p>
       <w:r>
-        <w:t>Tato knihovna</w:t>
-      </w:r>
-      <w:r>
-        <w:t xml:space="preserve"> je nástrojem primárně určeným pro manipulaci s časem v programovacím prostředí. Poskytuje rozsáhlou funkcionalitu pro práci s časem, včetně získání aktuálního času, manipulace s kompletními daty ve formátu "%Y-%m-%d %H:%M:%S", a umožňuje řízení časových prodlev pomocí funkce `time.sleep(X)`, kde programátor může nastavit hodnotu proměnné X na požadovanou dobu spánku programu v milisekundách.</w:t>
+        <w:t>Tato knihovna je nástrojem primárně určeným pro manipulaci s časem v programovacím prostředí. Poskytuje rozsáhlou funkcionalitu pro práci s časem, včetně získání aktuálního času, manipulace s kompletními daty ve formátu "%Y-%m-%d %H:%M:%S", a umožňuje řízení časových prodlev pomocí funkce `time.sleep(X)`, kde programátor může nastavit hodnotu proměnné X na požadovanou dobu spánku programu v milisekundách.</w:t>
       </w:r>
       <w:sdt>
         <w:sdtPr>
@@ -8505,37 +8551,7 @@
     </w:p>
     <w:p>
       <w:r>
-        <w:t xml:space="preserve">V tomto projektu byla knihovna </w:t>
-      </w:r>
-      <w:r>
-        <w:t>,,</w:t>
-      </w:r>
-      <w:r>
-        <w:t>time</w:t>
-      </w:r>
-      <w:r>
-        <w:t>‘‘</w:t>
-      </w:r>
-      <w:r>
-        <w:t xml:space="preserve"> využita zejména pro </w:t>
-      </w:r>
-      <w:r>
-        <w:t>regulaci</w:t>
-      </w:r>
-      <w:r>
-        <w:t xml:space="preserve"> časové odezvy na změny tlaku v pneumatických svalech. Pomocí funkce </w:t>
-      </w:r>
-      <w:r>
-        <w:t>,,</w:t>
-      </w:r>
-      <w:r>
-        <w:t>time.sleep(X)</w:t>
-      </w:r>
-      <w:r>
-        <w:t>‘‘</w:t>
-      </w:r>
-      <w:r>
-        <w:t xml:space="preserve"> bylo možné definovat dobu čekání programu mezi jednotlivými čtecími časy, což umožnilo citlivě reagovat na dynamiku změn tlaku v daném systému.</w:t>
+        <w:t>V tomto projektu byla knihovna ,,time‘‘ využita zejména pro regulaci časové odezvy na změny tlaku v pneumatických svalech. Pomocí funkce ,,time.sleep(X)‘‘ bylo možné definovat dobu čekání programu mezi jednotlivými čtecími časy, což umožnilo citlivě reagovat na dynamiku změn tlaku v daném systému.</w:t>
       </w:r>
     </w:p>
     <w:p>
@@ -8678,10 +8694,7 @@
         <w:t>Jedná se o další knihovnu ze základní distribuce programovacího jazyka Python. Tato knihovna slouží především pro práci s regulárnímy výrazi. ,,</w:t>
       </w:r>
       <w:r>
-        <w:t xml:space="preserve"> </w:t>
-      </w:r>
-      <w:r>
-        <w:t>Regulární výrazy, známé také jako regex nebo regexp, jsou nástroji pro práci s textem, které umožňují vyhledávání, nahrazování a manipulaci s textovými řetězci na základě definovaného vzoru (patternu)</w:t>
+        <w:t xml:space="preserve"> Regulární výrazy, známé také jako regex nebo regexp, jsou nástroji pro práci s textem, které umožňují vyhledávání, nahrazování a manipulaci s textovými řetězci na základě definovaného vzoru (patternu)</w:t>
       </w:r>
       <w:r>
         <w:t>‘‘</w:t>
@@ -8760,18 +8773,12 @@
     </w:p>
     <w:p>
       <w:r>
-        <w:t>Tato knihovna</w:t>
-      </w:r>
-      <w:r>
-        <w:t xml:space="preserve"> byla speciálně vytvořena se soustavou, pro niž je v rámci této práce navržen grafický uživatelský rozhraní (GUI). Účelem této knihovny je usnadnit komunikaci s dalšími knihovnami, jako je sériová sběrnice či krokové motory, v rámci dané mechanické soustavy.</w:t>
-      </w:r>
-    </w:p>
-    <w:p>
-      <w:r>
-        <w:t>Tato knihovna představuje klíčový spojovací prvek mezi GUI a jednotlivými mechanickými součástmi daného systému. Její návrh a implementace jsou klíčovými kroky pro efektivní a intuitivní ovládání a monitorování soustavy pomocí uživatelsky přívětivého rozhraní</w:t>
-      </w:r>
-      <w:r>
-        <w:t xml:space="preserve">. </w:t>
+        <w:t>Tato knihovna byla speciálně vytvořena se soustavou, pro niž je v rámci této práce navržen grafický uživatelský rozhraní (GUI). Účelem této knihovny je usnadnit komunikaci s dalšími knihovnami, jako je sériová sběrnice či krokové motory, v rámci dané mechanické soustavy.</w:t>
+      </w:r>
+    </w:p>
+    <w:p>
+      <w:r>
+        <w:t xml:space="preserve">Tato knihovna představuje klíčový spojovací prvek mezi GUI a jednotlivými mechanickými součástmi daného systému. Její návrh a implementace jsou klíčovými kroky pro efektivní a intuitivní ovládání a monitorování soustavy pomocí uživatelsky přívětivého rozhraní. </w:t>
       </w:r>
     </w:p>
     <w:p/>
@@ -9083,69 +9090,12 @@
                                 <w:lang w:val="en-US"/>
                               </w:rPr>
                             </w:pPr>
-                            <w:proofErr w:type="gramStart"/>
                             <w:r>
                               <w:rPr>
                                 <w:rFonts w:ascii="Consolas" w:hAnsi="Consolas" w:cs="Consolas"/>
                                 <w:lang w:val="en-US"/>
                               </w:rPr>
-                              <w:t>for(</w:t>
-                            </w:r>
-                            <w:proofErr w:type="gramEnd"/>
-                            <w:r>
-                              <w:rPr>
-                                <w:rFonts w:ascii="Consolas" w:hAnsi="Consolas" w:cs="Consolas"/>
-                                <w:lang w:val="en-US"/>
-                              </w:rPr>
-                              <w:t xml:space="preserve">int </w:t>
-                            </w:r>
-                            <w:proofErr w:type="spellStart"/>
-                            <w:r>
-                              <w:rPr>
-                                <w:rFonts w:ascii="Consolas" w:hAnsi="Consolas" w:cs="Consolas"/>
-                                <w:lang w:val="en-US"/>
-                              </w:rPr>
-                              <w:t>i</w:t>
-                            </w:r>
-                            <w:proofErr w:type="spellEnd"/>
-                            <w:r>
-                              <w:rPr>
-                                <w:rFonts w:ascii="Consolas" w:hAnsi="Consolas" w:cs="Consolas"/>
-                                <w:lang w:val="en-US"/>
-                              </w:rPr>
-                              <w:t xml:space="preserve">=2; </w:t>
-                            </w:r>
-                            <w:proofErr w:type="spellStart"/>
-                            <w:r>
-                              <w:rPr>
-                                <w:rFonts w:ascii="Consolas" w:hAnsi="Consolas" w:cs="Consolas"/>
-                                <w:lang w:val="en-US"/>
-                              </w:rPr>
-                              <w:t>i</w:t>
-                            </w:r>
-                            <w:proofErr w:type="spellEnd"/>
-                            <w:r>
-                              <w:rPr>
-                                <w:rFonts w:ascii="Consolas" w:hAnsi="Consolas" w:cs="Consolas"/>
-                                <w:lang w:val="en-US"/>
-                              </w:rPr>
-                              <w:t xml:space="preserve">&lt;=n; </w:t>
-                            </w:r>
-                            <w:proofErr w:type="spellStart"/>
-                            <w:r>
-                              <w:rPr>
-                                <w:rFonts w:ascii="Consolas" w:hAnsi="Consolas" w:cs="Consolas"/>
-                                <w:lang w:val="en-US"/>
-                              </w:rPr>
-                              <w:t>i</w:t>
-                            </w:r>
-                            <w:proofErr w:type="spellEnd"/>
-                            <w:r>
-                              <w:rPr>
-                                <w:rFonts w:ascii="Consolas" w:hAnsi="Consolas" w:cs="Consolas"/>
-                                <w:lang w:val="en-US"/>
-                              </w:rPr>
-                              <w:t>++){</w:t>
+                              <w:t>for(int i=2; i&lt;=n; i++){</w:t>
                             </w:r>
                           </w:p>
                           <w:p>
@@ -9163,26 +9113,8 @@
                                 <w:lang w:val="en-US"/>
                               </w:rPr>
                               <w:tab/>
-                              <w:t xml:space="preserve">F = F * </w:t>
+                              <w:t>F = F * i;</w:t>
                             </w:r>
-                            <w:proofErr w:type="spellStart"/>
-                            <w:proofErr w:type="gramStart"/>
-                            <w:r>
-                              <w:rPr>
-                                <w:rFonts w:ascii="Consolas" w:hAnsi="Consolas" w:cs="Consolas"/>
-                                <w:lang w:val="en-US"/>
-                              </w:rPr>
-                              <w:t>i</w:t>
-                            </w:r>
-                            <w:proofErr w:type="spellEnd"/>
-                            <w:r>
-                              <w:rPr>
-                                <w:rFonts w:ascii="Consolas" w:hAnsi="Consolas" w:cs="Consolas"/>
-                                <w:lang w:val="en-US"/>
-                              </w:rPr>
-                              <w:t>;</w:t>
-                            </w:r>
-                            <w:proofErr w:type="gramEnd"/>
                           </w:p>
                           <w:p>
                             <w:pPr>
@@ -9253,69 +9185,12 @@
                           <w:lang w:val="en-US"/>
                         </w:rPr>
                       </w:pPr>
-                      <w:proofErr w:type="gramStart"/>
                       <w:r>
                         <w:rPr>
                           <w:rFonts w:ascii="Consolas" w:hAnsi="Consolas" w:cs="Consolas"/>
                           <w:lang w:val="en-US"/>
                         </w:rPr>
-                        <w:t>for(</w:t>
-                      </w:r>
-                      <w:proofErr w:type="gramEnd"/>
-                      <w:r>
-                        <w:rPr>
-                          <w:rFonts w:ascii="Consolas" w:hAnsi="Consolas" w:cs="Consolas"/>
-                          <w:lang w:val="en-US"/>
-                        </w:rPr>
-                        <w:t xml:space="preserve">int </w:t>
-                      </w:r>
-                      <w:proofErr w:type="spellStart"/>
-                      <w:r>
-                        <w:rPr>
-                          <w:rFonts w:ascii="Consolas" w:hAnsi="Consolas" w:cs="Consolas"/>
-                          <w:lang w:val="en-US"/>
-                        </w:rPr>
-                        <w:t>i</w:t>
-                      </w:r>
-                      <w:proofErr w:type="spellEnd"/>
-                      <w:r>
-                        <w:rPr>
-                          <w:rFonts w:ascii="Consolas" w:hAnsi="Consolas" w:cs="Consolas"/>
-                          <w:lang w:val="en-US"/>
-                        </w:rPr>
-                        <w:t xml:space="preserve">=2; </w:t>
-                      </w:r>
-                      <w:proofErr w:type="spellStart"/>
-                      <w:r>
-                        <w:rPr>
-                          <w:rFonts w:ascii="Consolas" w:hAnsi="Consolas" w:cs="Consolas"/>
-                          <w:lang w:val="en-US"/>
-                        </w:rPr>
-                        <w:t>i</w:t>
-                      </w:r>
-                      <w:proofErr w:type="spellEnd"/>
-                      <w:r>
-                        <w:rPr>
-                          <w:rFonts w:ascii="Consolas" w:hAnsi="Consolas" w:cs="Consolas"/>
-                          <w:lang w:val="en-US"/>
-                        </w:rPr>
-                        <w:t xml:space="preserve">&lt;=n; </w:t>
-                      </w:r>
-                      <w:proofErr w:type="spellStart"/>
-                      <w:r>
-                        <w:rPr>
-                          <w:rFonts w:ascii="Consolas" w:hAnsi="Consolas" w:cs="Consolas"/>
-                          <w:lang w:val="en-US"/>
-                        </w:rPr>
-                        <w:t>i</w:t>
-                      </w:r>
-                      <w:proofErr w:type="spellEnd"/>
-                      <w:r>
-                        <w:rPr>
-                          <w:rFonts w:ascii="Consolas" w:hAnsi="Consolas" w:cs="Consolas"/>
-                          <w:lang w:val="en-US"/>
-                        </w:rPr>
-                        <w:t>++){</w:t>
+                        <w:t>for(int i=2; i&lt;=n; i++){</w:t>
                       </w:r>
                     </w:p>
                     <w:p>
@@ -9333,26 +9208,8 @@
                           <w:lang w:val="en-US"/>
                         </w:rPr>
                         <w:tab/>
-                        <w:t xml:space="preserve">F = F * </w:t>
+                        <w:t>F = F * i;</w:t>
                       </w:r>
-                      <w:proofErr w:type="spellStart"/>
-                      <w:proofErr w:type="gramStart"/>
-                      <w:r>
-                        <w:rPr>
-                          <w:rFonts w:ascii="Consolas" w:hAnsi="Consolas" w:cs="Consolas"/>
-                          <w:lang w:val="en-US"/>
-                        </w:rPr>
-                        <w:t>i</w:t>
-                      </w:r>
-                      <w:proofErr w:type="spellEnd"/>
-                      <w:r>
-                        <w:rPr>
-                          <w:rFonts w:ascii="Consolas" w:hAnsi="Consolas" w:cs="Consolas"/>
-                          <w:lang w:val="en-US"/>
-                        </w:rPr>
-                        <w:t>;</w:t>
-                      </w:r>
-                      <w:proofErr w:type="gramEnd"/>
                     </w:p>
                     <w:p>
                       <w:pPr>
@@ -14321,7 +14178,9 @@
     <w:rsid w:val="00473F52"/>
     <w:rsid w:val="00663EAC"/>
     <w:rsid w:val="007827E7"/>
+    <w:rsid w:val="0090164E"/>
     <w:rsid w:val="00971C9C"/>
+    <w:rsid w:val="009A103E"/>
     <w:rsid w:val="00C02F1F"/>
     <w:rsid w:val="00E564FE"/>
   </w:rsids>

</xml_diff>

<commit_message>
přidání komentářů pro bud práci
</commit_message>
<xml_diff>
--- a/BP.docx
+++ b/BP.docx
@@ -91,8 +91,19 @@
           <w:szCs w:val="44"/>
           <w:lang w:val="en-US"/>
         </w:rPr>
-        <w:t>Control software for independent control of five pneumatic muscles in a robotic structure</w:t>
-      </w:r>
+        <w:t xml:space="preserve">Control software for independent control of five pneumatic muscles in a robotic </w:t>
+      </w:r>
+      <w:proofErr w:type="gramStart"/>
+      <w:r>
+        <w:rPr>
+          <w:b/>
+          <w:sz w:val="44"/>
+          <w:szCs w:val="44"/>
+          <w:lang w:val="en-US"/>
+        </w:rPr>
+        <w:t>structure</w:t>
+      </w:r>
+      <w:proofErr w:type="gramEnd"/>
     </w:p>
     <w:p>
       <w:pPr>
@@ -1043,6 +1054,7 @@
         </w:rPr>
         <w:tab/>
       </w:r>
+      <w:proofErr w:type="gramStart"/>
       <w:r>
         <w:rPr>
           <w:sz w:val="28"/>
@@ -1056,6 +1068,7 @@
         </w:rPr>
         <w:tab/>
       </w:r>
+      <w:proofErr w:type="gramEnd"/>
       <w:r>
         <w:rPr>
           <w:sz w:val="28"/>
@@ -1730,8 +1743,13 @@
         <w:ind w:firstLine="426"/>
       </w:pPr>
       <w:r>
-        <w:t>Tato bakalářská práce se zabývá vývojem ovládacího softwaru pro pneumatickou soustavu s pěti svaly. Cílem práce bylo vytvořit sofistikovaný a uživatelsky přívětivý software umožňující ovládání a kalibraci svalů s důrazem na přesnost, bezpečnost a adaptabilitu systému. Software byl vyvinut v programovacím jazyce Python a disponuje moduly pro správu uživatelských rolí, nastavení hodnot na technickou nulu a integraci bezpečnostních omezení, jako je validace vstupů a omezení maximálního tlaku v pneumatických svalech. Funkce softwaru zahrnují přihlašování uživatelů, individuální ovládání svalů, nastavení bezpečnostních limitů a transformaci požadovaných pohybů na odpovídající tlaky v různých jednotkách. Mezi tyto jednotky patří</w:t>
-      </w:r>
+        <w:t xml:space="preserve">Tato bakalářská práce se zabývá vývojem ovládacího softwaru pro pneumatickou soustavu s pěti svaly. Cílem práce bylo vytvořit sofistikovaný a uživatelsky přívětivý software umožňující ovládání a kalibraci svalů s důrazem na přesnost, bezpečnost a adaptabilitu systému. Software byl vyvinut v programovacím jazyce Python a disponuje moduly pro správu uživatelských rolí, nastavení hodnot na technickou nulu a integraci bezpečnostních omezení, jako je validace vstupů a omezení maximálního tlaku v pneumatických svalech. Funkce softwaru zahrnují přihlašování uživatelů, individuální ovládání svalů, nastavení bezpečnostních limitů a transformaci požadovaných pohybů na odpovídající tlaky v různých jednotkách. Mezi tyto jednotky </w:t>
+      </w:r>
+      <w:proofErr w:type="gramStart"/>
+      <w:r>
+        <w:t>patří</w:t>
+      </w:r>
+      <w:proofErr w:type="gramEnd"/>
       <w:r>
         <w:t>, jednotky</w:t>
       </w:r>
@@ -1999,8 +2017,16 @@
         <w:rPr>
           <w:lang w:val="en-US"/>
         </w:rPr>
-        <w:t>Control software</w:t>
-      </w:r>
+        <w:t xml:space="preserve">Control </w:t>
+      </w:r>
+      <w:proofErr w:type="gramStart"/>
+      <w:r>
+        <w:rPr>
+          <w:lang w:val="en-US"/>
+        </w:rPr>
+        <w:t>software</w:t>
+      </w:r>
+      <w:proofErr w:type="gramEnd"/>
     </w:p>
     <w:p>
       <w:pPr>
@@ -6378,26 +6404,93 @@
         <w:pStyle w:val="Heading2"/>
       </w:pPr>
       <w:bookmarkStart w:id="24" w:name="_Toc162335930"/>
+      <w:commentRangeStart w:id="25"/>
+      <w:commentRangeStart w:id="26"/>
+      <w:commentRangeStart w:id="27"/>
       <w:r>
         <w:t>Python</w:t>
       </w:r>
       <w:bookmarkEnd w:id="24"/>
+      <w:commentRangeEnd w:id="25"/>
+      <w:r>
+        <w:rPr>
+          <w:rStyle w:val="CommentReference"/>
+          <w:rFonts w:eastAsia="Calibri"/>
+          <w:b w:val="0"/>
+          <w:bCs w:val="0"/>
+        </w:rPr>
+        <w:commentReference w:id="25"/>
+      </w:r>
+      <w:commentRangeEnd w:id="26"/>
+      <w:r>
+        <w:rPr>
+          <w:rStyle w:val="CommentReference"/>
+          <w:rFonts w:eastAsia="Calibri"/>
+          <w:b w:val="0"/>
+          <w:bCs w:val="0"/>
+        </w:rPr>
+        <w:commentReference w:id="26"/>
+      </w:r>
+      <w:commentRangeEnd w:id="27"/>
+      <w:r>
+        <w:rPr>
+          <w:rStyle w:val="CommentReference"/>
+          <w:rFonts w:eastAsia="Calibri"/>
+          <w:b w:val="0"/>
+          <w:bCs w:val="0"/>
+        </w:rPr>
+        <w:commentReference w:id="27"/>
+      </w:r>
+    </w:p>
+    <w:p>
+      <w:proofErr w:type="gramStart"/>
+      <w:r>
+        <w:t>,,</w:t>
+      </w:r>
+      <w:proofErr w:type="gramEnd"/>
+      <w:r>
+        <w:t xml:space="preserve"> </w:t>
+      </w:r>
+      <w:r>
+        <w:rPr>
+          <w:lang w:val="en-US"/>
+        </w:rPr>
+        <w:t xml:space="preserve">Professional programmers often quickly discover that they like Python- They appreciate its expressive power, readability, conciseness and interactivity. \they like world of open-source software development that’s generating a n ever-growing base of reusable software for an enormous range of application </w:t>
+      </w:r>
+      <w:commentRangeStart w:id="28"/>
+      <w:proofErr w:type="gramStart"/>
+      <w:r>
+        <w:rPr>
+          <w:lang w:val="en-US"/>
+        </w:rPr>
+        <w:t>areas.“</w:t>
+      </w:r>
+      <w:commentRangeEnd w:id="28"/>
+      <w:proofErr w:type="gramEnd"/>
+      <w:r>
+        <w:rPr>
+          <w:rStyle w:val="CommentReference"/>
+        </w:rPr>
+        <w:commentReference w:id="28"/>
+      </w:r>
     </w:p>
     <w:p>
       <w:pPr>
         <w:pStyle w:val="Heading3"/>
       </w:pPr>
-      <w:bookmarkStart w:id="25" w:name="_Toc162335931"/>
-      <w:r>
+      <w:bookmarkStart w:id="29" w:name="_Toc162335931"/>
+      <w:r>
+        <w:lastRenderedPageBreak/>
         <w:t>Výhody a nevýhody oproti ostatním programovacím jazykům</w:t>
       </w:r>
-      <w:bookmarkEnd w:id="25"/>
+      <w:bookmarkEnd w:id="29"/>
     </w:p>
     <w:p>
       <w:pPr>
         <w:pStyle w:val="Heading3"/>
       </w:pPr>
-      <w:bookmarkStart w:id="26" w:name="_Toc162335932"/>
+      <w:bookmarkStart w:id="30" w:name="_Toc162335932"/>
+      <w:commentRangeStart w:id="31"/>
       <w:r>
         <w:t>Proč jsem si ho vůbec vybral a proč se předešlá část soustavy taky programovala v</w:t>
       </w:r>
@@ -6407,40 +6500,110 @@
       <w:r>
         <w:t>pythonu</w:t>
       </w:r>
-      <w:bookmarkEnd w:id="26"/>
+      <w:bookmarkEnd w:id="30"/>
+      <w:commentRangeEnd w:id="31"/>
+      <w:r>
+        <w:rPr>
+          <w:rStyle w:val="CommentReference"/>
+          <w:rFonts w:eastAsia="Calibri"/>
+          <w:b w:val="0"/>
+          <w:bCs w:val="0"/>
+          <w:color w:val="auto"/>
+        </w:rPr>
+        <w:commentReference w:id="31"/>
+      </w:r>
     </w:p>
     <w:p>
       <w:pPr>
         <w:pStyle w:val="Heading2"/>
       </w:pPr>
-      <w:bookmarkStart w:id="27" w:name="_Toc162335933"/>
-      <w:r>
-        <w:lastRenderedPageBreak/>
-        <w:t>SQL</w:t>
-      </w:r>
-      <w:bookmarkEnd w:id="27"/>
+      <w:commentRangeStart w:id="32"/>
+      <w:commentRangeStart w:id="33"/>
+      <w:commentRangeStart w:id="34"/>
+      <w:r>
+        <w:t>Databáze</w:t>
+      </w:r>
+      <w:commentRangeEnd w:id="32"/>
+      <w:r>
+        <w:rPr>
+          <w:rStyle w:val="CommentReference"/>
+          <w:rFonts w:eastAsia="Calibri"/>
+          <w:b w:val="0"/>
+          <w:bCs w:val="0"/>
+        </w:rPr>
+        <w:commentReference w:id="32"/>
+      </w:r>
+      <w:commentRangeEnd w:id="33"/>
+      <w:r>
+        <w:rPr>
+          <w:rStyle w:val="CommentReference"/>
+          <w:rFonts w:eastAsia="Calibri"/>
+          <w:b w:val="0"/>
+          <w:bCs w:val="0"/>
+        </w:rPr>
+        <w:commentReference w:id="33"/>
+      </w:r>
+      <w:commentRangeEnd w:id="34"/>
+      <w:r>
+        <w:rPr>
+          <w:rStyle w:val="CommentReference"/>
+          <w:rFonts w:eastAsia="Calibri"/>
+          <w:b w:val="0"/>
+          <w:bCs w:val="0"/>
+        </w:rPr>
+        <w:commentReference w:id="34"/>
+      </w:r>
+    </w:p>
+    <w:p>
+      <w:proofErr w:type="gramStart"/>
+      <w:r>
+        <w:t>,,</w:t>
+      </w:r>
+      <w:proofErr w:type="gramEnd"/>
+      <w:r>
+        <w:t xml:space="preserve">SQL je dotazovací jazyk, takže přes propojenou </w:t>
+      </w:r>
+      <w:proofErr w:type="spellStart"/>
+      <w:r>
+        <w:t>palikaci</w:t>
+      </w:r>
+      <w:proofErr w:type="spellEnd"/>
+      <w:r>
+        <w:t xml:space="preserve"> se serveru odevzdá dotaz a databázový server na něj odpoví, obvykle tím , že vygeneruje nějakou množinu výstupních údajů.“</w:t>
+      </w:r>
     </w:p>
     <w:p>
       <w:pPr>
         <w:pStyle w:val="Heading2"/>
       </w:pPr>
-      <w:bookmarkStart w:id="28" w:name="_Toc162335934"/>
+      <w:bookmarkStart w:id="35" w:name="_Toc162335934"/>
+      <w:commentRangeStart w:id="36"/>
       <w:r>
         <w:t>UML</w:t>
       </w:r>
-      <w:bookmarkEnd w:id="28"/>
+      <w:bookmarkEnd w:id="35"/>
+      <w:commentRangeEnd w:id="36"/>
+      <w:r>
+        <w:rPr>
+          <w:rStyle w:val="CommentReference"/>
+          <w:rFonts w:eastAsia="Calibri"/>
+          <w:b w:val="0"/>
+          <w:bCs w:val="0"/>
+        </w:rPr>
+        <w:commentReference w:id="36"/>
+      </w:r>
     </w:p>
     <w:p>
       <w:pPr>
         <w:pStyle w:val="Heading1"/>
         <w:pageBreakBefore/>
       </w:pPr>
-      <w:bookmarkStart w:id="29" w:name="_Toc162335935"/>
+      <w:bookmarkStart w:id="37" w:name="_Toc162335935"/>
       <w:r>
         <w:lastRenderedPageBreak/>
         <w:t>Cíle práce</w:t>
       </w:r>
-      <w:bookmarkEnd w:id="29"/>
+      <w:bookmarkEnd w:id="37"/>
     </w:p>
     <w:p>
       <w:pPr>
@@ -6728,33 +6891,33 @@
         <w:pStyle w:val="Heading1"/>
         <w:pageBreakBefore/>
       </w:pPr>
-      <w:bookmarkStart w:id="30" w:name="_Toc162335936"/>
+      <w:bookmarkStart w:id="38" w:name="_Toc162335936"/>
       <w:bookmarkEnd w:id="11"/>
       <w:r>
         <w:lastRenderedPageBreak/>
         <w:t>Návrh aplikace</w:t>
       </w:r>
-      <w:bookmarkEnd w:id="30"/>
+      <w:bookmarkEnd w:id="38"/>
     </w:p>
     <w:p>
       <w:pPr>
         <w:pStyle w:val="Heading2"/>
       </w:pPr>
-      <w:bookmarkStart w:id="31" w:name="_Toc162335937"/>
+      <w:bookmarkStart w:id="39" w:name="_Toc162335937"/>
       <w:r>
         <w:t>Funkční specifikace</w:t>
       </w:r>
-      <w:bookmarkEnd w:id="31"/>
+      <w:bookmarkEnd w:id="39"/>
     </w:p>
     <w:p>
       <w:pPr>
         <w:pStyle w:val="Heading3"/>
       </w:pPr>
-      <w:bookmarkStart w:id="32" w:name="_Toc162335938"/>
+      <w:bookmarkStart w:id="40" w:name="_Toc162335938"/>
       <w:r>
         <w:t>Knihovna pro GUI</w:t>
       </w:r>
-      <w:bookmarkEnd w:id="32"/>
+      <w:bookmarkEnd w:id="40"/>
     </w:p>
     <w:p>
       <w:r>
@@ -6855,7 +7018,15 @@
         <w:t>-s</w:t>
       </w:r>
       <w:r>
-        <w:t>ource. ,,Jako open source se označují programy, jejichž zdrojový kód je volně přístupný široké veřejnosti</w:t>
+        <w:t xml:space="preserve">ource. </w:t>
+      </w:r>
+      <w:proofErr w:type="gramStart"/>
+      <w:r>
+        <w:t>,,</w:t>
+      </w:r>
+      <w:proofErr w:type="gramEnd"/>
+      <w:r>
+        <w:t>Jako open source se označují programy, jejichž zdrojový kód je volně přístupný široké veřejnosti</w:t>
       </w:r>
       <w:r>
         <w:t>‘‘</w:t>
@@ -6895,7 +7066,15 @@
       </w:r>
       <w:proofErr w:type="spellEnd"/>
       <w:r>
-        <w:t>, umožňující spouštění aplikací na různých operačních systémech včetně Windows, Linuxu, macOS, a také na mobilních zařízeních jako jsou Android a iOS. Kivy vyniká zejména v oblasti vývoje 2D her, kde poskytuje pokročilé možnosti tvorby simulací a grafiky</w:t>
+        <w:t xml:space="preserve">, umožňující spouštění aplikací na různých operačních systémech včetně Windows, Linuxu, macOS, a také na mobilních zařízeních jako jsou Android a iOS. Kivy vyniká zejména v oblasti vývoje </w:t>
+      </w:r>
+      <w:proofErr w:type="gramStart"/>
+      <w:r>
+        <w:t>2D</w:t>
+      </w:r>
+      <w:proofErr w:type="gramEnd"/>
+      <w:r>
+        <w:t xml:space="preserve"> her, kde poskytuje pokročilé možnosti tvorby simulací a grafiky</w:t>
       </w:r>
       <w:r>
         <w:t>.</w:t>
@@ -7050,7 +7229,7 @@
                             <w:r>
                               <w:t xml:space="preserve">.1 Zdroj: </w:t>
                             </w:r>
-                            <w:hyperlink r:id="rId15" w:history="1">
+                            <w:hyperlink r:id="rId19" w:history="1">
                               <w:r>
                                 <w:rPr>
                                   <w:rStyle w:val="Hyperlink"/>
@@ -7116,7 +7295,7 @@
                       <w:r>
                         <w:t xml:space="preserve">.1 Zdroj: </w:t>
                       </w:r>
-                      <w:hyperlink r:id="rId16" w:history="1">
+                      <w:hyperlink r:id="rId20" w:history="1">
                         <w:r>
                           <w:rPr>
                             <w:rStyle w:val="Hyperlink"/>
@@ -7170,7 +7349,7 @@
                     <pic:cNvPicPr/>
                   </pic:nvPicPr>
                   <pic:blipFill>
-                    <a:blip r:embed="rId17"/>
+                    <a:blip r:embed="rId21"/>
                     <a:stretch>
                       <a:fillRect/>
                     </a:stretch>
@@ -7232,7 +7411,15 @@
         <w:t xml:space="preserve"> aplikační framework</w:t>
       </w:r>
       <w:r>
-        <w:t xml:space="preserve">. ,,Framework </w:t>
+        <w:t xml:space="preserve">. </w:t>
+      </w:r>
+      <w:proofErr w:type="gramStart"/>
+      <w:r>
+        <w:t>,,</w:t>
+      </w:r>
+      <w:proofErr w:type="gramEnd"/>
+      <w:r>
+        <w:t xml:space="preserve">Framework </w:t>
       </w:r>
       <w:r>
         <w:t>(</w:t>
@@ -7244,7 +7431,15 @@
         <w:t>)</w:t>
       </w:r>
       <w:r>
-        <w:t xml:space="preserve"> jedná se o sadu hotových bloků. Programátorovy ulehčí práci především v </w:t>
+        <w:t xml:space="preserve"> jedná se o sadu hotových bloků. Programátorovy </w:t>
+      </w:r>
+      <w:proofErr w:type="gramStart"/>
+      <w:r>
+        <w:t>ulehčí</w:t>
+      </w:r>
+      <w:proofErr w:type="gramEnd"/>
+      <w:r>
+        <w:t xml:space="preserve"> práci především v </w:t>
       </w:r>
       <w:r>
         <w:t>tom,</w:t>
@@ -7523,7 +7718,7 @@
                     <pic:cNvPicPr/>
                   </pic:nvPicPr>
                   <pic:blipFill>
-                    <a:blip r:embed="rId18"/>
+                    <a:blip r:embed="rId22"/>
                     <a:stretch>
                       <a:fillRect/>
                     </a:stretch>
@@ -7609,7 +7804,7 @@
                             <w:r>
                               <w:t xml:space="preserve">.2 Zdroj: </w:t>
                             </w:r>
-                            <w:hyperlink r:id="rId19" w:history="1">
+                            <w:hyperlink r:id="rId23" w:history="1">
                               <w:r>
                                 <w:rPr>
                                   <w:rStyle w:val="Hyperlink"/>
@@ -7626,13 +7821,8 @@
                             <w:r>
                               <w:t xml:space="preserve">GUI vytvořené pomocí knihovny </w:t>
                             </w:r>
-                            <w:proofErr w:type="spellStart"/>
-                            <w:r>
-                              <w:t>PyQt</w:t>
-                            </w:r>
-                            <w:proofErr w:type="spellEnd"/>
-                            <w:r>
-                              <w:t>.</w:t>
+                            <w:r>
+                              <w:t>PyQt.</w:t>
                             </w:r>
                           </w:p>
                         </w:txbxContent>
@@ -7679,7 +7869,7 @@
                       <w:r>
                         <w:t xml:space="preserve">.2 Zdroj: </w:t>
                       </w:r>
-                      <w:hyperlink r:id="rId20" w:history="1">
+                      <w:hyperlink r:id="rId24" w:history="1">
                         <w:r>
                           <w:rPr>
                             <w:rStyle w:val="Hyperlink"/>
@@ -7696,13 +7886,8 @@
                       <w:r>
                         <w:t xml:space="preserve">GUI vytvořené pomocí knihovny </w:t>
                       </w:r>
-                      <w:proofErr w:type="spellStart"/>
-                      <w:r>
-                        <w:t>PyQt</w:t>
-                      </w:r>
-                      <w:proofErr w:type="spellEnd"/>
-                      <w:r>
-                        <w:t>.</w:t>
+                      <w:r>
+                        <w:t>PyQt.</w:t>
                       </w:r>
                     </w:p>
                   </w:txbxContent>
@@ -7733,7 +7918,15 @@
         </w:rPr>
       </w:pPr>
       <w:r>
-        <w:t xml:space="preserve">Tkinter je knihovna pro tvorbu grafických uživatelských rozhraní, která je zabudována přímo do distribuce programovacího jazyka Python. Tím pádem je tato knihovna automaticky dostupná při stažení Pythonu z oficiálních zdrojů a není nutné ji instalovat zvlášť. Pro programátora stačí pouze inicializovat Tkinter a může s ním ihned začít pracovat. Díky těmto vlastnostem je Tkinter zvláště populární mezi začátečníky a programátory, kteří upřednostňují jednoduchost před moderním vzhledem grafických uživatelských rozhraní, které nabízejí ostatní knihovny jako Kivy nebo </w:t>
+        <w:t xml:space="preserve">Tkinter je knihovna pro tvorbu grafických uživatelských rozhraní, která je zabudována přímo do distribuce programovacího jazyka Python. Tím pádem je tato knihovna automaticky dostupná při stažení Pythonu z oficiálních zdrojů a není nutné ji instalovat zvlášť. Pro programátora </w:t>
+      </w:r>
+      <w:proofErr w:type="gramStart"/>
+      <w:r>
+        <w:t>stačí</w:t>
+      </w:r>
+      <w:proofErr w:type="gramEnd"/>
+      <w:r>
+        <w:t xml:space="preserve"> pouze inicializovat Tkinter a může s ním ihned začít pracovat. Díky těmto vlastnostem je Tkinter zvláště populární mezi začátečníky a programátory, kteří upřednostňují jednoduchost před moderním vzhledem grafických uživatelských rozhraní, které nabízejí ostatní knihovny jako Kivy nebo </w:t>
       </w:r>
       <w:proofErr w:type="spellStart"/>
       <w:r>
@@ -7855,7 +8048,7 @@
                             <w:r>
                               <w:t xml:space="preserve">.3 Zdroj: </w:t>
                             </w:r>
-                            <w:hyperlink r:id="rId21" w:history="1">
+                            <w:hyperlink r:id="rId25" w:history="1">
                               <w:r>
                                 <w:rPr>
                                   <w:rStyle w:val="Hyperlink"/>
@@ -7872,11 +8065,9 @@
                             <w:r>
                               <w:t xml:space="preserve">GUI vyhotovené pomocí knihovny </w:t>
                             </w:r>
-                            <w:proofErr w:type="spellStart"/>
                             <w:r>
                               <w:t>tkinter</w:t>
                             </w:r>
-                            <w:proofErr w:type="spellEnd"/>
                           </w:p>
                         </w:txbxContent>
                       </wps:txbx>
@@ -7922,7 +8113,7 @@
                       <w:r>
                         <w:t xml:space="preserve">.3 Zdroj: </w:t>
                       </w:r>
-                      <w:hyperlink r:id="rId22" w:history="1">
+                      <w:hyperlink r:id="rId26" w:history="1">
                         <w:r>
                           <w:rPr>
                             <w:rStyle w:val="Hyperlink"/>
@@ -7939,11 +8130,9 @@
                       <w:r>
                         <w:t xml:space="preserve">GUI vyhotovené pomocí knihovny </w:t>
                       </w:r>
-                      <w:proofErr w:type="spellStart"/>
                       <w:r>
                         <w:t>tkinter</w:t>
                       </w:r>
-                      <w:proofErr w:type="spellEnd"/>
                     </w:p>
                   </w:txbxContent>
                 </v:textbox>
@@ -7981,7 +8170,7 @@
                     <pic:cNvPicPr/>
                   </pic:nvPicPr>
                   <pic:blipFill>
-                    <a:blip r:embed="rId23"/>
+                    <a:blip r:embed="rId27"/>
                     <a:stretch>
                       <a:fillRect/>
                     </a:stretch>
@@ -8256,7 +8445,7 @@
                             <w:r>
                               <w:t xml:space="preserve"> Zdroj: </w:t>
                             </w:r>
-                            <w:hyperlink r:id="rId24" w:history="1">
+                            <w:hyperlink r:id="rId28" w:history="1">
                               <w:r>
                                 <w:rPr>
                                   <w:rStyle w:val="Hyperlink"/>
@@ -8273,11 +8462,9 @@
                             <w:r>
                               <w:t xml:space="preserve">GUI vyhotovené pomocí knihovny </w:t>
                             </w:r>
-                            <w:proofErr w:type="spellStart"/>
                             <w:r>
                               <w:t>customtkinter</w:t>
                             </w:r>
-                            <w:proofErr w:type="spellEnd"/>
                           </w:p>
                         </w:txbxContent>
                       </wps:txbx>
@@ -8347,7 +8534,7 @@
                       <w:r>
                         <w:t xml:space="preserve"> Zdroj: </w:t>
                       </w:r>
-                      <w:hyperlink r:id="rId25" w:history="1">
+                      <w:hyperlink r:id="rId29" w:history="1">
                         <w:r>
                           <w:rPr>
                             <w:rStyle w:val="Hyperlink"/>
@@ -8364,11 +8551,9 @@
                       <w:r>
                         <w:t xml:space="preserve">GUI vyhotovené pomocí knihovny </w:t>
                       </w:r>
-                      <w:proofErr w:type="spellStart"/>
                       <w:r>
                         <w:t>customtkinter</w:t>
                       </w:r>
-                      <w:proofErr w:type="spellEnd"/>
                     </w:p>
                   </w:txbxContent>
                 </v:textbox>
@@ -8406,7 +8591,7 @@
                     <pic:cNvPicPr/>
                   </pic:nvPicPr>
                   <pic:blipFill>
-                    <a:blip r:embed="rId26"/>
+                    <a:blip r:embed="rId30"/>
                     <a:stretch>
                       <a:fillRect/>
                     </a:stretch>
@@ -8440,15 +8625,20 @@
       <w:r>
         <w:t xml:space="preserve"> </w:t>
       </w:r>
-      <w:bookmarkStart w:id="33" w:name="_Toc162335939"/>
+      <w:bookmarkStart w:id="41" w:name="_Toc162335939"/>
       <w:r>
         <w:t>Databázová knihovna</w:t>
       </w:r>
-      <w:bookmarkEnd w:id="33"/>
-    </w:p>
-    <w:p>
-      <w:r>
-        <w:t>,,Databáze je organizovaný soubor strukturovaných informací neboli dat, které se obvykle ukládají v elektronické podobě v počítačovém systému‘‘</w:t>
+      <w:bookmarkEnd w:id="41"/>
+    </w:p>
+    <w:p>
+      <w:proofErr w:type="gramStart"/>
+      <w:r>
+        <w:t>,,</w:t>
+      </w:r>
+      <w:proofErr w:type="gramEnd"/>
+      <w:r>
+        <w:t>Databáze je organizovaný soubor strukturovaných informací neboli dat, které se obvykle ukládají v elektronické podobě v počítačovém systému‘‘</w:t>
       </w:r>
       <w:sdt>
         <w:sdtPr>
@@ -9030,13 +9220,18 @@
         <w:t>jako jsou například textové soubory</w:t>
       </w:r>
       <w:r>
-        <w:t xml:space="preserve"> ve svém formátu .</w:t>
+        <w:t xml:space="preserve"> ve svém </w:t>
+      </w:r>
+      <w:proofErr w:type="gramStart"/>
+      <w:r>
+        <w:t>formátu .</w:t>
       </w:r>
       <w:proofErr w:type="spellStart"/>
       <w:r>
         <w:t>doxc</w:t>
       </w:r>
       <w:proofErr w:type="spellEnd"/>
+      <w:proofErr w:type="gramEnd"/>
       <w:r>
         <w:t xml:space="preserve">, které můžeme otevírat a následně s nimi pracovat </w:t>
       </w:r>
@@ -9067,7 +9262,15 @@
         <w:t xml:space="preserve">, s tímto formátem se dá pracovat </w:t>
       </w:r>
       <w:r>
-        <w:t xml:space="preserve">například v aplikaci ,, </w:t>
+        <w:t>například v </w:t>
+      </w:r>
+      <w:proofErr w:type="gramStart"/>
+      <w:r>
+        <w:t>aplikaci ,</w:t>
+      </w:r>
+      <w:proofErr w:type="gramEnd"/>
+      <w:r>
+        <w:t xml:space="preserve">, </w:t>
       </w:r>
       <w:proofErr w:type="spellStart"/>
       <w:r>
@@ -9112,7 +9315,15 @@
     </w:p>
     <w:p>
       <w:r>
-        <w:t>Tento typ databáze je zahrnut v základní distribuci jazyka Python. To znamená, že programátoři, kteří používají Python, nemusí instalovat žádné dodatečné knihovny pro práci s SQLite3</w:t>
+        <w:t xml:space="preserve">Tento typ databáze je zahrnut v základní distribuci jazyka Python. To znamená, že programátoři, kteří používají Python, nemusí instalovat žádné dodatečné knihovny pro práci </w:t>
+      </w:r>
+      <w:proofErr w:type="gramStart"/>
+      <w:r>
+        <w:t>s</w:t>
+      </w:r>
+      <w:proofErr w:type="gramEnd"/>
+      <w:r>
+        <w:t xml:space="preserve"> SQLite3</w:t>
       </w:r>
       <w:r>
         <w:t>,</w:t>
@@ -9160,7 +9371,15 @@
       </w:r>
       <w:proofErr w:type="spellEnd"/>
       <w:r>
-        <w:t xml:space="preserve">, což umožňuje vytvářet dynamické a komplexní aplikace. ,, Některé aplikace mohou používat </w:t>
+        <w:t>, což umožňuje vytvářet dynamické a komplexní aplikace</w:t>
+      </w:r>
+      <w:proofErr w:type="gramStart"/>
+      <w:r>
+        <w:t>. ,</w:t>
+      </w:r>
+      <w:proofErr w:type="gramEnd"/>
+      <w:r>
+        <w:t xml:space="preserve">, Některé aplikace mohou používat </w:t>
       </w:r>
       <w:proofErr w:type="spellStart"/>
       <w:r>
@@ -9248,7 +9467,15 @@
       </w:r>
       <w:proofErr w:type="spellEnd"/>
       <w:r>
-        <w:t xml:space="preserve"> textu. Tento proces slouží k ochraně hesel uložených v databázi před </w:t>
+        <w:t xml:space="preserve"> textu. Tento proces </w:t>
+      </w:r>
+      <w:proofErr w:type="gramStart"/>
+      <w:r>
+        <w:t>slouží</w:t>
+      </w:r>
+      <w:proofErr w:type="gramEnd"/>
+      <w:r>
+        <w:t xml:space="preserve"> k ochraně hesel uložených v databázi před </w:t>
       </w:r>
       <w:r>
         <w:t>hackerským útokem</w:t>
@@ -9295,7 +9522,15 @@
     </w:p>
     <w:p>
       <w:r>
-        <w:t xml:space="preserve">Tato knihovna nabízí spoustu různých hashovacích algoritmů jako jsou ,,sha384, </w:t>
+        <w:t xml:space="preserve">Tato knihovna nabízí spoustu různých hashovacích algoritmů jako </w:t>
+      </w:r>
+      <w:proofErr w:type="gramStart"/>
+      <w:r>
+        <w:t>jsou ,,sha</w:t>
+      </w:r>
+      <w:proofErr w:type="gramEnd"/>
+      <w:r>
+        <w:t xml:space="preserve">384, </w:t>
       </w:r>
       <w:proofErr w:type="spellStart"/>
       <w:r>
@@ -9309,7 +9544,15 @@
         <w:t>využívá</w:t>
       </w:r>
       <w:r>
-        <w:t xml:space="preserve"> hashovací funkce sha256. ,,Důvodem pro použití SHA-256 je, že se jedná o jeden z nejznámějších a nejbezpečnějších hashovacích algoritmů, které se v současné době používají, a zároveň nabízí méně času potřebného k výpočtu </w:t>
+        <w:t xml:space="preserve"> hashovací funkce sha</w:t>
+      </w:r>
+      <w:proofErr w:type="gramStart"/>
+      <w:r>
+        <w:t>256. ,,Důvodem</w:t>
+      </w:r>
+      <w:proofErr w:type="gramEnd"/>
+      <w:r>
+        <w:t xml:space="preserve"> pro použití SHA-256 je, že se jedná o jeden z nejznámějších a nejbezpečnějších hashovacích algoritmů, které se v současné době používají, a zároveň nabízí méně času potřebného k výpočtu </w:t>
       </w:r>
       <w:proofErr w:type="spellStart"/>
       <w:r>
@@ -9365,7 +9608,15 @@
     </w:p>
     <w:p>
       <w:r>
-        <w:t>Tato knihovna je nástrojem primárně určeným pro manipulaci s časem v programovacím prostředí. Poskytuje rozsáhlou funkcionalitu pro práci s časem, včetně získání aktuálního času, manipulace s kompletními daty ve formátu "%Y-%m-%d %H:%M:%S", a umožňuje řízení časových prodlev pomocí funkce `</w:t>
+        <w:t>Tato knihovna je nástrojem primárně určeným pro manipulaci s časem v programovacím prostředí. Poskytuje rozsáhlou funkcionalitu pro práci s časem, včetně získání aktuálního času, manipulace s kompletními daty ve formátu "%Y-%m-%d %</w:t>
+      </w:r>
+      <w:proofErr w:type="gramStart"/>
+      <w:r>
+        <w:t>H:%</w:t>
+      </w:r>
+      <w:proofErr w:type="gramEnd"/>
+      <w:r>
+        <w:t>M:%S", a umožňuje řízení časových prodlev pomocí funkce `</w:t>
       </w:r>
       <w:proofErr w:type="spellStart"/>
       <w:r>
@@ -9401,19 +9652,32 @@
     </w:p>
     <w:p>
       <w:r>
-        <w:t>V tomto projektu byla knihovna ,,</w:t>
+        <w:t xml:space="preserve">V tomto projektu byla </w:t>
+      </w:r>
+      <w:proofErr w:type="gramStart"/>
+      <w:r>
+        <w:t>knihovna ,,</w:t>
       </w:r>
       <w:proofErr w:type="spellStart"/>
       <w:r>
         <w:t>time</w:t>
       </w:r>
       <w:proofErr w:type="spellEnd"/>
-      <w:r>
-        <w:t>‘‘ využita zejména pro regulaci časové odezvy na změny tlaku v pneumatických svalech. Pomocí funkce ,,</w:t>
+      <w:proofErr w:type="gramEnd"/>
+      <w:r>
+        <w:t xml:space="preserve">‘‘ využita zejména pro regulaci časové odezvy na změny tlaku v pneumatických svalech. Pomocí </w:t>
+      </w:r>
+      <w:proofErr w:type="gramStart"/>
+      <w:r>
+        <w:t>funkce ,,</w:t>
       </w:r>
       <w:proofErr w:type="spellStart"/>
       <w:r>
-        <w:t>time.sleep</w:t>
+        <w:t>time</w:t>
+      </w:r>
+      <w:proofErr w:type="gramEnd"/>
+      <w:r>
+        <w:t>.sleep</w:t>
       </w:r>
       <w:proofErr w:type="spellEnd"/>
       <w:r>
@@ -9515,13 +9779,18 @@
         <w:t>“ od společnosti Google, které poskytují podobné funkce a jsou zdarma k dispozici online</w:t>
       </w:r>
       <w:r>
-        <w:t>, nebo z celkového balíčku LibreOffice aplikace ,,</w:t>
+        <w:t xml:space="preserve">, nebo z celkového balíčku LibreOffice </w:t>
+      </w:r>
+      <w:proofErr w:type="gramStart"/>
+      <w:r>
+        <w:t>aplikace ,,</w:t>
       </w:r>
       <w:proofErr w:type="spellStart"/>
       <w:r>
         <w:t>Calc</w:t>
       </w:r>
       <w:proofErr w:type="spellEnd"/>
+      <w:proofErr w:type="gramEnd"/>
       <w:r>
         <w:t>‘‘ tento sw je dostupný zdarma i pro of</w:t>
       </w:r>
@@ -9642,8 +9911,13 @@
       <w:r>
         <w:t>výrazy</w:t>
       </w:r>
-      <w:r>
-        <w:t xml:space="preserve">. ,, Regulární výrazy, známé také jako </w:t>
+      <w:proofErr w:type="gramStart"/>
+      <w:r>
+        <w:t>. ,</w:t>
+      </w:r>
+      <w:proofErr w:type="gramEnd"/>
+      <w:r>
+        <w:t xml:space="preserve">, Regulární výrazy, známé také jako </w:t>
       </w:r>
       <w:proofErr w:type="spellStart"/>
       <w:r>
@@ -9758,12 +10032,12 @@
         <w:pStyle w:val="Heading1"/>
         <w:pageBreakBefore/>
       </w:pPr>
-      <w:bookmarkStart w:id="34" w:name="_Toc162335940"/>
+      <w:bookmarkStart w:id="42" w:name="_Toc162335940"/>
       <w:r>
         <w:lastRenderedPageBreak/>
         <w:t>Implementace</w:t>
       </w:r>
-      <w:bookmarkEnd w:id="34"/>
+      <w:bookmarkEnd w:id="42"/>
     </w:p>
     <w:p>
       <w:r>
@@ -9977,7 +10251,7 @@
                     <pic:cNvPicPr/>
                   </pic:nvPicPr>
                   <pic:blipFill>
-                    <a:blip r:embed="rId27"/>
+                    <a:blip r:embed="rId31"/>
                     <a:stretch>
                       <a:fillRect/>
                     </a:stretch>
@@ -10003,11 +10277,11 @@
       <w:pPr>
         <w:pStyle w:val="Heading2"/>
       </w:pPr>
-      <w:bookmarkStart w:id="35" w:name="_Toc162335941"/>
+      <w:bookmarkStart w:id="43" w:name="_Toc162335941"/>
       <w:r>
         <w:t>Pneumatická soustava</w:t>
       </w:r>
-      <w:bookmarkEnd w:id="35"/>
+      <w:bookmarkEnd w:id="43"/>
     </w:p>
     <w:p>
       <w:r>
@@ -10024,12 +10298,12 @@
       <w:pPr>
         <w:pStyle w:val="Heading2"/>
       </w:pPr>
-      <w:bookmarkStart w:id="36" w:name="_Toc162335942"/>
+      <w:bookmarkStart w:id="44" w:name="_Toc162335942"/>
       <w:proofErr w:type="spellStart"/>
       <w:r>
         <w:t>DeviceLoader</w:t>
       </w:r>
-      <w:bookmarkEnd w:id="36"/>
+      <w:bookmarkEnd w:id="44"/>
       <w:proofErr w:type="spellEnd"/>
     </w:p>
     <w:p>
@@ -10038,15 +10312,24 @@
       </w:r>
       <w:r>
         <w:lastRenderedPageBreak/>
-        <w:t>systémem. Tato třída slouží jako rozhraní pro komunikaci se soustavou, přičemž její hlavní funkcí je ovládání krokových motorů. Zbytek softwarového systému interaguje s touto komponentou jako prostředníkem pro komunikaci se soustavou. Přestože se tato komponenta skládá z řady funkcí, pro potřeby projektu je využívána především jedna základní funkce, která umožňuje řízení krokových motorů.</w:t>
+        <w:t xml:space="preserve">systémem. Tato třída </w:t>
+      </w:r>
+      <w:proofErr w:type="gramStart"/>
+      <w:r>
+        <w:t>slouží</w:t>
+      </w:r>
+      <w:proofErr w:type="gramEnd"/>
+      <w:r>
+        <w:t xml:space="preserve"> jako rozhraní pro komunikaci se soustavou, přičemž její hlavní funkcí je ovládání krokových motorů. Zbytek softwarového systému interaguje s touto komponentou jako prostředníkem pro komunikaci se soustavou. Přestože se tato komponenta skládá z řady funkcí, pro potřeby projektu je využívána především jedna základní funkce, která umožňuje řízení krokových motorů.</w:t>
       </w:r>
     </w:p>
     <w:p>
       <w:pPr>
         <w:pStyle w:val="Heading3"/>
       </w:pPr>
-      <w:bookmarkStart w:id="37" w:name="_Toc162335943"/>
+      <w:bookmarkStart w:id="45" w:name="_Toc162335943"/>
       <w:proofErr w:type="spellStart"/>
+      <w:proofErr w:type="gramStart"/>
       <w:r>
         <w:t>getBoard</w:t>
       </w:r>
@@ -10055,16 +10338,36 @@
       </w:r>
       <w:proofErr w:type="spellEnd"/>
       <w:r>
-        <w:t>()</w:t>
-      </w:r>
-      <w:bookmarkEnd w:id="37"/>
+        <w:t>(</w:t>
+      </w:r>
+      <w:proofErr w:type="gramEnd"/>
+      <w:r>
+        <w:t>)</w:t>
+      </w:r>
+      <w:bookmarkEnd w:id="45"/>
     </w:p>
     <w:p>
       <w:r>
         <w:t>X</w:t>
       </w:r>
       <w:r>
-        <w:t xml:space="preserve"> - &gt; číslo desky. Příklad getBoard1() nám dovolí přistupovat k jednotlivým funkcím ovládací desky. Mezi tyto funkce patří:</w:t>
+        <w:t xml:space="preserve"> </w:t>
+      </w:r>
+      <w:proofErr w:type="gramStart"/>
+      <w:r>
+        <w:t>- &gt;</w:t>
+      </w:r>
+      <w:proofErr w:type="gramEnd"/>
+      <w:r>
+        <w:t xml:space="preserve"> číslo desky. Příklad getBoard1() nám dovolí přistupovat k jednotlivým funkcím ovládací desky. Mezi tyto funkce </w:t>
+      </w:r>
+      <w:proofErr w:type="gramStart"/>
+      <w:r>
+        <w:t>patří</w:t>
+      </w:r>
+      <w:proofErr w:type="gramEnd"/>
+      <w:r>
+        <w:t>:</w:t>
       </w:r>
     </w:p>
     <w:p>
@@ -10075,8 +10378,13 @@
           <w:numId w:val="35"/>
         </w:numPr>
       </w:pPr>
-      <w:r>
-        <w:t xml:space="preserve">on() – </w:t>
+      <w:proofErr w:type="gramStart"/>
+      <w:r>
+        <w:t>on(</w:t>
+      </w:r>
+      <w:proofErr w:type="gramEnd"/>
+      <w:r>
+        <w:t xml:space="preserve">) – </w:t>
       </w:r>
       <w:r>
         <w:t xml:space="preserve">Tato funkce, která je zásadní pro aktivaci a přípravu desky pro další operace, musí být deklarována na začátku každého programu, ve kterém je tato soustava používána. Její účelem je inicializovat desku a nastavit ji do aktivního stavu, aby bylo možné provádět další operace v rámci programu. Tato inicializační funkce zajišťuje správnou funkci celé soustavy a připravuje ji k provádění požadovaných úkolů. </w:t>
@@ -10115,11 +10423,19 @@
       </w:pPr>
       <w:proofErr w:type="spellStart"/>
       <w:r>
-        <w:t>go_forward</w:t>
+        <w:t>go_</w:t>
+      </w:r>
+      <w:proofErr w:type="gramStart"/>
+      <w:r>
+        <w:t>forward</w:t>
       </w:r>
       <w:proofErr w:type="spellEnd"/>
       <w:r>
-        <w:t xml:space="preserve">(speed, </w:t>
+        <w:t>(</w:t>
+      </w:r>
+      <w:proofErr w:type="gramEnd"/>
+      <w:r>
+        <w:t xml:space="preserve">speed, </w:t>
       </w:r>
       <w:proofErr w:type="spellStart"/>
       <w:r>
@@ -10168,11 +10484,19 @@
       </w:r>
       <w:proofErr w:type="spellStart"/>
       <w:r>
-        <w:t>go_forward</w:t>
+        <w:t>go_</w:t>
+      </w:r>
+      <w:proofErr w:type="gramStart"/>
+      <w:r>
+        <w:t>forward</w:t>
       </w:r>
       <w:proofErr w:type="spellEnd"/>
       <w:r>
-        <w:t>(20, 100), znamená to, že se krokový motor bude pohybovat vpřed po dobu 5 sekund, přičemž každý krok bude odpovídat 100 krokům.</w:t>
+        <w:t>(</w:t>
+      </w:r>
+      <w:proofErr w:type="gramEnd"/>
+      <w:r>
+        <w:t>20, 100), znamená to, že se krokový motor bude pohybovat vpřed po dobu 5 sekund, přičemž každý krok bude odpovídat 100 krokům.</w:t>
       </w:r>
       <w:r>
         <w:t>.</w:t>
@@ -10188,11 +10512,19 @@
       </w:pPr>
       <w:proofErr w:type="spellStart"/>
       <w:r>
-        <w:t>go_backward</w:t>
+        <w:t>go_</w:t>
+      </w:r>
+      <w:proofErr w:type="gramStart"/>
+      <w:r>
+        <w:t>backward</w:t>
       </w:r>
       <w:proofErr w:type="spellEnd"/>
       <w:r>
-        <w:t xml:space="preserve">(speed, </w:t>
+        <w:t>(</w:t>
+      </w:r>
+      <w:proofErr w:type="gramEnd"/>
+      <w:r>
+        <w:t xml:space="preserve">speed, </w:t>
       </w:r>
       <w:proofErr w:type="spellStart"/>
       <w:r>
@@ -10210,13 +10542,13 @@
       <w:pPr>
         <w:pStyle w:val="Heading2"/>
       </w:pPr>
-      <w:bookmarkStart w:id="38" w:name="_Toc162335944"/>
+      <w:bookmarkStart w:id="46" w:name="_Toc162335944"/>
       <w:proofErr w:type="spellStart"/>
       <w:r>
         <w:lastRenderedPageBreak/>
         <w:t>Main</w:t>
       </w:r>
-      <w:bookmarkEnd w:id="38"/>
+      <w:bookmarkEnd w:id="46"/>
       <w:proofErr w:type="spellEnd"/>
     </w:p>
     <w:p>
@@ -10456,7 +10788,7 @@
                     <pic:cNvPicPr/>
                   </pic:nvPicPr>
                   <pic:blipFill>
-                    <a:blip r:embed="rId28"/>
+                    <a:blip r:embed="rId32"/>
                     <a:stretch>
                       <a:fillRect/>
                     </a:stretch>
@@ -10485,7 +10817,15 @@
       </w:r>
       <w:proofErr w:type="spellEnd"/>
       <w:r>
-        <w:t>. Tato třída slouží k inicializaci hlavní okenní aplikace, jak je znázorněno na Obrázku 5.2. Jejím úkolem je zahájit proces vytváření uživatelského rozhraní a umožnit interakci s ním prostřednictvím různých funkcionalit poskytovaných dalšími komponentami.</w:t>
+        <w:t xml:space="preserve">. Tato třída </w:t>
+      </w:r>
+      <w:proofErr w:type="gramStart"/>
+      <w:r>
+        <w:t>slouží</w:t>
+      </w:r>
+      <w:proofErr w:type="gramEnd"/>
+      <w:r>
+        <w:t xml:space="preserve"> k inicializaci hlavní okenní aplikace, jak je znázorněno na Obrázku 5.2. Jejím úkolem je zahájit proces vytváření uživatelského rozhraní a umožnit interakci s ním prostřednictvím různých funkcionalit poskytovaných dalšími komponentami.</w:t>
       </w:r>
     </w:p>
     <w:p/>
@@ -10507,7 +10847,15 @@
       </w:r>
       <w:proofErr w:type="spellEnd"/>
       <w:r>
-        <w:t xml:space="preserve"> (výška), které slouží k nastavení velikosti okna.</w:t>
+        <w:t xml:space="preserve"> (výška), které </w:t>
+      </w:r>
+      <w:proofErr w:type="gramStart"/>
+      <w:r>
+        <w:t>slouží</w:t>
+      </w:r>
+      <w:proofErr w:type="gramEnd"/>
+      <w:r>
+        <w:t xml:space="preserve"> k nastavení velikosti okna.</w:t>
       </w:r>
     </w:p>
     <w:p>
@@ -10775,33 +11123,11 @@
                                 <w:rFonts w:ascii="Consolas" w:hAnsi="Consolas" w:cs="Consolas"/>
                               </w:rPr>
                             </w:pPr>
-                            <w:proofErr w:type="spellStart"/>
                             <w:r>
                               <w:rPr>
                                 <w:rFonts w:ascii="Consolas" w:hAnsi="Consolas" w:cs="Consolas"/>
                               </w:rPr>
-                              <w:t>screen_width</w:t>
-                            </w:r>
-                            <w:proofErr w:type="spellEnd"/>
-                            <w:r>
-                              <w:rPr>
-                                <w:rFonts w:ascii="Consolas" w:hAnsi="Consolas" w:cs="Consolas"/>
-                              </w:rPr>
-                              <w:t xml:space="preserve"> = </w:t>
-                            </w:r>
-                            <w:proofErr w:type="spellStart"/>
-                            <w:r>
-                              <w:rPr>
-                                <w:rFonts w:ascii="Consolas" w:hAnsi="Consolas" w:cs="Consolas"/>
-                              </w:rPr>
-                              <w:t>self.winfo_screenwidth</w:t>
-                            </w:r>
-                            <w:proofErr w:type="spellEnd"/>
-                            <w:r>
-                              <w:rPr>
-                                <w:rFonts w:ascii="Consolas" w:hAnsi="Consolas" w:cs="Consolas"/>
-                              </w:rPr>
-                              <w:t xml:space="preserve">() </w:t>
+                              <w:t xml:space="preserve">screen_width = self.winfo_screenwidth() </w:t>
                             </w:r>
                           </w:p>
                           <w:p>
@@ -10837,33 +11163,11 @@
                                 <w:rFonts w:ascii="Consolas" w:hAnsi="Consolas" w:cs="Consolas"/>
                               </w:rPr>
                             </w:pPr>
-                            <w:proofErr w:type="spellStart"/>
                             <w:r>
                               <w:rPr>
                                 <w:rFonts w:ascii="Consolas" w:hAnsi="Consolas" w:cs="Consolas"/>
                               </w:rPr>
-                              <w:t>screen_height</w:t>
-                            </w:r>
-                            <w:proofErr w:type="spellEnd"/>
-                            <w:r>
-                              <w:rPr>
-                                <w:rFonts w:ascii="Consolas" w:hAnsi="Consolas" w:cs="Consolas"/>
-                              </w:rPr>
-                              <w:t xml:space="preserve"> = </w:t>
-                            </w:r>
-                            <w:proofErr w:type="spellStart"/>
-                            <w:r>
-                              <w:rPr>
-                                <w:rFonts w:ascii="Consolas" w:hAnsi="Consolas" w:cs="Consolas"/>
-                              </w:rPr>
-                              <w:t>self.winfo_screenheight</w:t>
-                            </w:r>
-                            <w:proofErr w:type="spellEnd"/>
-                            <w:r>
-                              <w:rPr>
-                                <w:rFonts w:ascii="Consolas" w:hAnsi="Consolas" w:cs="Consolas"/>
-                              </w:rPr>
-                              <w:t>()</w:t>
+                              <w:t>screen_height = self.winfo_screenheight()</w:t>
                             </w:r>
                           </w:p>
                           <w:p>
@@ -10898,47 +11202,11 @@
                                 <w:rFonts w:ascii="Consolas" w:hAnsi="Consolas" w:cs="Consolas"/>
                               </w:rPr>
                             </w:pPr>
-                            <w:proofErr w:type="spellStart"/>
                             <w:r>
                               <w:rPr>
                                 <w:rFonts w:ascii="Consolas" w:hAnsi="Consolas" w:cs="Consolas"/>
                               </w:rPr>
-                              <w:t>screen_x</w:t>
-                            </w:r>
-                            <w:proofErr w:type="spellEnd"/>
-                            <w:r>
-                              <w:rPr>
-                                <w:rFonts w:ascii="Consolas" w:hAnsi="Consolas" w:cs="Consolas"/>
-                              </w:rPr>
-                              <w:t xml:space="preserve"> = (</w:t>
-                            </w:r>
-                            <w:proofErr w:type="spellStart"/>
-                            <w:r>
-                              <w:rPr>
-                                <w:rFonts w:ascii="Consolas" w:hAnsi="Consolas" w:cs="Consolas"/>
-                              </w:rPr>
-                              <w:t>screen_width</w:t>
-                            </w:r>
-                            <w:proofErr w:type="spellEnd"/>
-                            <w:r>
-                              <w:rPr>
-                                <w:rFonts w:ascii="Consolas" w:hAnsi="Consolas" w:cs="Consolas"/>
-                              </w:rPr>
-                              <w:t xml:space="preserve"> - </w:t>
-                            </w:r>
-                            <w:proofErr w:type="spellStart"/>
-                            <w:r>
-                              <w:rPr>
-                                <w:rFonts w:ascii="Consolas" w:hAnsi="Consolas" w:cs="Consolas"/>
-                              </w:rPr>
-                              <w:t>width</w:t>
-                            </w:r>
-                            <w:proofErr w:type="spellEnd"/>
-                            <w:r>
-                              <w:rPr>
-                                <w:rFonts w:ascii="Consolas" w:hAnsi="Consolas" w:cs="Consolas"/>
-                              </w:rPr>
-                              <w:t>) // 2</w:t>
+                              <w:t>screen_x = (screen_width - width) // 2</w:t>
                             </w:r>
                           </w:p>
                           <w:p>
@@ -10949,47 +11217,11 @@
                                 <w:rFonts w:ascii="Consolas" w:hAnsi="Consolas" w:cs="Consolas"/>
                               </w:rPr>
                             </w:pPr>
-                            <w:proofErr w:type="spellStart"/>
                             <w:r>
                               <w:rPr>
                                 <w:rFonts w:ascii="Consolas" w:hAnsi="Consolas" w:cs="Consolas"/>
                               </w:rPr>
-                              <w:t>screen_y</w:t>
-                            </w:r>
-                            <w:proofErr w:type="spellEnd"/>
-                            <w:r>
-                              <w:rPr>
-                                <w:rFonts w:ascii="Consolas" w:hAnsi="Consolas" w:cs="Consolas"/>
-                              </w:rPr>
-                              <w:t xml:space="preserve"> = (</w:t>
-                            </w:r>
-                            <w:proofErr w:type="spellStart"/>
-                            <w:r>
-                              <w:rPr>
-                                <w:rFonts w:ascii="Consolas" w:hAnsi="Consolas" w:cs="Consolas"/>
-                              </w:rPr>
-                              <w:t>screen_height</w:t>
-                            </w:r>
-                            <w:proofErr w:type="spellEnd"/>
-                            <w:r>
-                              <w:rPr>
-                                <w:rFonts w:ascii="Consolas" w:hAnsi="Consolas" w:cs="Consolas"/>
-                              </w:rPr>
-                              <w:t xml:space="preserve"> - </w:t>
-                            </w:r>
-                            <w:proofErr w:type="spellStart"/>
-                            <w:r>
-                              <w:rPr>
-                                <w:rFonts w:ascii="Consolas" w:hAnsi="Consolas" w:cs="Consolas"/>
-                              </w:rPr>
-                              <w:t>height</w:t>
-                            </w:r>
-                            <w:proofErr w:type="spellEnd"/>
-                            <w:r>
-                              <w:rPr>
-                                <w:rFonts w:ascii="Consolas" w:hAnsi="Consolas" w:cs="Consolas"/>
-                              </w:rPr>
-                              <w:t>) // 2</w:t>
+                              <w:t>screen_y = (screen_height - height) // 2</w:t>
                             </w:r>
                           </w:p>
                           <w:p>
@@ -11021,75 +11253,11 @@
                               <w:spacing w:after="0" w:line="240" w:lineRule="auto"/>
                               <w:ind w:firstLine="0"/>
                             </w:pPr>
-                            <w:proofErr w:type="spellStart"/>
                             <w:r>
                               <w:rPr>
                                 <w:rFonts w:ascii="Consolas" w:hAnsi="Consolas" w:cs="Consolas"/>
                               </w:rPr>
-                              <w:t>self.geometry</w:t>
-                            </w:r>
-                            <w:proofErr w:type="spellEnd"/>
-                            <w:r>
-                              <w:rPr>
-                                <w:rFonts w:ascii="Consolas" w:hAnsi="Consolas" w:cs="Consolas"/>
-                              </w:rPr>
-                              <w:t>(f"{</w:t>
-                            </w:r>
-                            <w:proofErr w:type="spellStart"/>
-                            <w:r>
-                              <w:rPr>
-                                <w:rFonts w:ascii="Consolas" w:hAnsi="Consolas" w:cs="Consolas"/>
-                              </w:rPr>
-                              <w:t>width</w:t>
-                            </w:r>
-                            <w:proofErr w:type="spellEnd"/>
-                            <w:r>
-                              <w:rPr>
-                                <w:rFonts w:ascii="Consolas" w:hAnsi="Consolas" w:cs="Consolas"/>
-                              </w:rPr>
-                              <w:t>}x{</w:t>
-                            </w:r>
-                            <w:proofErr w:type="spellStart"/>
-                            <w:r>
-                              <w:rPr>
-                                <w:rFonts w:ascii="Consolas" w:hAnsi="Consolas" w:cs="Consolas"/>
-                              </w:rPr>
-                              <w:t>height</w:t>
-                            </w:r>
-                            <w:proofErr w:type="spellEnd"/>
-                            <w:r>
-                              <w:rPr>
-                                <w:rFonts w:ascii="Consolas" w:hAnsi="Consolas" w:cs="Consolas"/>
-                              </w:rPr>
-                              <w:t>}+{</w:t>
-                            </w:r>
-                            <w:proofErr w:type="spellStart"/>
-                            <w:r>
-                              <w:rPr>
-                                <w:rFonts w:ascii="Consolas" w:hAnsi="Consolas" w:cs="Consolas"/>
-                              </w:rPr>
-                              <w:t>screen_x</w:t>
-                            </w:r>
-                            <w:proofErr w:type="spellEnd"/>
-                            <w:r>
-                              <w:rPr>
-                                <w:rFonts w:ascii="Consolas" w:hAnsi="Consolas" w:cs="Consolas"/>
-                              </w:rPr>
-                              <w:t>}+{</w:t>
-                            </w:r>
-                            <w:proofErr w:type="spellStart"/>
-                            <w:r>
-                              <w:rPr>
-                                <w:rFonts w:ascii="Consolas" w:hAnsi="Consolas" w:cs="Consolas"/>
-                              </w:rPr>
-                              <w:t>screen_y</w:t>
-                            </w:r>
-                            <w:proofErr w:type="spellEnd"/>
-                            <w:r>
-                              <w:rPr>
-                                <w:rFonts w:ascii="Consolas" w:hAnsi="Consolas" w:cs="Consolas"/>
-                              </w:rPr>
-                              <w:t>}")</w:t>
+                              <w:t>self.geometry(f"{width}x{height}+{screen_x}+{screen_y}")</w:t>
                             </w:r>
                           </w:p>
                         </w:txbxContent>
@@ -11137,33 +11305,11 @@
                           <w:rFonts w:ascii="Consolas" w:hAnsi="Consolas" w:cs="Consolas"/>
                         </w:rPr>
                       </w:pPr>
-                      <w:proofErr w:type="spellStart"/>
                       <w:r>
                         <w:rPr>
                           <w:rFonts w:ascii="Consolas" w:hAnsi="Consolas" w:cs="Consolas"/>
                         </w:rPr>
-                        <w:t>screen_width</w:t>
-                      </w:r>
-                      <w:proofErr w:type="spellEnd"/>
-                      <w:r>
-                        <w:rPr>
-                          <w:rFonts w:ascii="Consolas" w:hAnsi="Consolas" w:cs="Consolas"/>
-                        </w:rPr>
-                        <w:t xml:space="preserve"> = </w:t>
-                      </w:r>
-                      <w:proofErr w:type="spellStart"/>
-                      <w:r>
-                        <w:rPr>
-                          <w:rFonts w:ascii="Consolas" w:hAnsi="Consolas" w:cs="Consolas"/>
-                        </w:rPr>
-                        <w:t>self.winfo_screenwidth</w:t>
-                      </w:r>
-                      <w:proofErr w:type="spellEnd"/>
-                      <w:r>
-                        <w:rPr>
-                          <w:rFonts w:ascii="Consolas" w:hAnsi="Consolas" w:cs="Consolas"/>
-                        </w:rPr>
-                        <w:t xml:space="preserve">() </w:t>
+                        <w:t xml:space="preserve">screen_width = self.winfo_screenwidth() </w:t>
                       </w:r>
                     </w:p>
                     <w:p>
@@ -11199,33 +11345,11 @@
                           <w:rFonts w:ascii="Consolas" w:hAnsi="Consolas" w:cs="Consolas"/>
                         </w:rPr>
                       </w:pPr>
-                      <w:proofErr w:type="spellStart"/>
                       <w:r>
                         <w:rPr>
                           <w:rFonts w:ascii="Consolas" w:hAnsi="Consolas" w:cs="Consolas"/>
                         </w:rPr>
-                        <w:t>screen_height</w:t>
-                      </w:r>
-                      <w:proofErr w:type="spellEnd"/>
-                      <w:r>
-                        <w:rPr>
-                          <w:rFonts w:ascii="Consolas" w:hAnsi="Consolas" w:cs="Consolas"/>
-                        </w:rPr>
-                        <w:t xml:space="preserve"> = </w:t>
-                      </w:r>
-                      <w:proofErr w:type="spellStart"/>
-                      <w:r>
-                        <w:rPr>
-                          <w:rFonts w:ascii="Consolas" w:hAnsi="Consolas" w:cs="Consolas"/>
-                        </w:rPr>
-                        <w:t>self.winfo_screenheight</w:t>
-                      </w:r>
-                      <w:proofErr w:type="spellEnd"/>
-                      <w:r>
-                        <w:rPr>
-                          <w:rFonts w:ascii="Consolas" w:hAnsi="Consolas" w:cs="Consolas"/>
-                        </w:rPr>
-                        <w:t>()</w:t>
+                        <w:t>screen_height = self.winfo_screenheight()</w:t>
                       </w:r>
                     </w:p>
                     <w:p>
@@ -11260,47 +11384,11 @@
                           <w:rFonts w:ascii="Consolas" w:hAnsi="Consolas" w:cs="Consolas"/>
                         </w:rPr>
                       </w:pPr>
-                      <w:proofErr w:type="spellStart"/>
                       <w:r>
                         <w:rPr>
                           <w:rFonts w:ascii="Consolas" w:hAnsi="Consolas" w:cs="Consolas"/>
                         </w:rPr>
-                        <w:t>screen_x</w:t>
-                      </w:r>
-                      <w:proofErr w:type="spellEnd"/>
-                      <w:r>
-                        <w:rPr>
-                          <w:rFonts w:ascii="Consolas" w:hAnsi="Consolas" w:cs="Consolas"/>
-                        </w:rPr>
-                        <w:t xml:space="preserve"> = (</w:t>
-                      </w:r>
-                      <w:proofErr w:type="spellStart"/>
-                      <w:r>
-                        <w:rPr>
-                          <w:rFonts w:ascii="Consolas" w:hAnsi="Consolas" w:cs="Consolas"/>
-                        </w:rPr>
-                        <w:t>screen_width</w:t>
-                      </w:r>
-                      <w:proofErr w:type="spellEnd"/>
-                      <w:r>
-                        <w:rPr>
-                          <w:rFonts w:ascii="Consolas" w:hAnsi="Consolas" w:cs="Consolas"/>
-                        </w:rPr>
-                        <w:t xml:space="preserve"> - </w:t>
-                      </w:r>
-                      <w:proofErr w:type="spellStart"/>
-                      <w:r>
-                        <w:rPr>
-                          <w:rFonts w:ascii="Consolas" w:hAnsi="Consolas" w:cs="Consolas"/>
-                        </w:rPr>
-                        <w:t>width</w:t>
-                      </w:r>
-                      <w:proofErr w:type="spellEnd"/>
-                      <w:r>
-                        <w:rPr>
-                          <w:rFonts w:ascii="Consolas" w:hAnsi="Consolas" w:cs="Consolas"/>
-                        </w:rPr>
-                        <w:t>) // 2</w:t>
+                        <w:t>screen_x = (screen_width - width) // 2</w:t>
                       </w:r>
                     </w:p>
                     <w:p>
@@ -11311,47 +11399,11 @@
                           <w:rFonts w:ascii="Consolas" w:hAnsi="Consolas" w:cs="Consolas"/>
                         </w:rPr>
                       </w:pPr>
-                      <w:proofErr w:type="spellStart"/>
                       <w:r>
                         <w:rPr>
                           <w:rFonts w:ascii="Consolas" w:hAnsi="Consolas" w:cs="Consolas"/>
                         </w:rPr>
-                        <w:t>screen_y</w:t>
-                      </w:r>
-                      <w:proofErr w:type="spellEnd"/>
-                      <w:r>
-                        <w:rPr>
-                          <w:rFonts w:ascii="Consolas" w:hAnsi="Consolas" w:cs="Consolas"/>
-                        </w:rPr>
-                        <w:t xml:space="preserve"> = (</w:t>
-                      </w:r>
-                      <w:proofErr w:type="spellStart"/>
-                      <w:r>
-                        <w:rPr>
-                          <w:rFonts w:ascii="Consolas" w:hAnsi="Consolas" w:cs="Consolas"/>
-                        </w:rPr>
-                        <w:t>screen_height</w:t>
-                      </w:r>
-                      <w:proofErr w:type="spellEnd"/>
-                      <w:r>
-                        <w:rPr>
-                          <w:rFonts w:ascii="Consolas" w:hAnsi="Consolas" w:cs="Consolas"/>
-                        </w:rPr>
-                        <w:t xml:space="preserve"> - </w:t>
-                      </w:r>
-                      <w:proofErr w:type="spellStart"/>
-                      <w:r>
-                        <w:rPr>
-                          <w:rFonts w:ascii="Consolas" w:hAnsi="Consolas" w:cs="Consolas"/>
-                        </w:rPr>
-                        <w:t>height</w:t>
-                      </w:r>
-                      <w:proofErr w:type="spellEnd"/>
-                      <w:r>
-                        <w:rPr>
-                          <w:rFonts w:ascii="Consolas" w:hAnsi="Consolas" w:cs="Consolas"/>
-                        </w:rPr>
-                        <w:t>) // 2</w:t>
+                        <w:t>screen_y = (screen_height - height) // 2</w:t>
                       </w:r>
                     </w:p>
                     <w:p>
@@ -11383,75 +11435,11 @@
                         <w:spacing w:after="0" w:line="240" w:lineRule="auto"/>
                         <w:ind w:firstLine="0"/>
                       </w:pPr>
-                      <w:proofErr w:type="spellStart"/>
                       <w:r>
                         <w:rPr>
                           <w:rFonts w:ascii="Consolas" w:hAnsi="Consolas" w:cs="Consolas"/>
                         </w:rPr>
-                        <w:t>self.geometry</w:t>
-                      </w:r>
-                      <w:proofErr w:type="spellEnd"/>
-                      <w:r>
-                        <w:rPr>
-                          <w:rFonts w:ascii="Consolas" w:hAnsi="Consolas" w:cs="Consolas"/>
-                        </w:rPr>
-                        <w:t>(f"{</w:t>
-                      </w:r>
-                      <w:proofErr w:type="spellStart"/>
-                      <w:r>
-                        <w:rPr>
-                          <w:rFonts w:ascii="Consolas" w:hAnsi="Consolas" w:cs="Consolas"/>
-                        </w:rPr>
-                        <w:t>width</w:t>
-                      </w:r>
-                      <w:proofErr w:type="spellEnd"/>
-                      <w:r>
-                        <w:rPr>
-                          <w:rFonts w:ascii="Consolas" w:hAnsi="Consolas" w:cs="Consolas"/>
-                        </w:rPr>
-                        <w:t>}x{</w:t>
-                      </w:r>
-                      <w:proofErr w:type="spellStart"/>
-                      <w:r>
-                        <w:rPr>
-                          <w:rFonts w:ascii="Consolas" w:hAnsi="Consolas" w:cs="Consolas"/>
-                        </w:rPr>
-                        <w:t>height</w:t>
-                      </w:r>
-                      <w:proofErr w:type="spellEnd"/>
-                      <w:r>
-                        <w:rPr>
-                          <w:rFonts w:ascii="Consolas" w:hAnsi="Consolas" w:cs="Consolas"/>
-                        </w:rPr>
-                        <w:t>}+{</w:t>
-                      </w:r>
-                      <w:proofErr w:type="spellStart"/>
-                      <w:r>
-                        <w:rPr>
-                          <w:rFonts w:ascii="Consolas" w:hAnsi="Consolas" w:cs="Consolas"/>
-                        </w:rPr>
-                        <w:t>screen_x</w:t>
-                      </w:r>
-                      <w:proofErr w:type="spellEnd"/>
-                      <w:r>
-                        <w:rPr>
-                          <w:rFonts w:ascii="Consolas" w:hAnsi="Consolas" w:cs="Consolas"/>
-                        </w:rPr>
-                        <w:t>}+{</w:t>
-                      </w:r>
-                      <w:proofErr w:type="spellStart"/>
-                      <w:r>
-                        <w:rPr>
-                          <w:rFonts w:ascii="Consolas" w:hAnsi="Consolas" w:cs="Consolas"/>
-                        </w:rPr>
-                        <w:t>screen_y</w:t>
-                      </w:r>
-                      <w:proofErr w:type="spellEnd"/>
-                      <w:r>
-                        <w:rPr>
-                          <w:rFonts w:ascii="Consolas" w:hAnsi="Consolas" w:cs="Consolas"/>
-                        </w:rPr>
-                        <w:t>}")</w:t>
+                        <w:t>self.geometry(f"{width}x{height}+{screen_x}+{screen_y}")</w:t>
                       </w:r>
                     </w:p>
                   </w:txbxContent>
@@ -11465,7 +11453,15 @@
     </w:p>
     <w:p>
       <w:r>
-        <w:t>Na Obrázku 5.2 v pravém horním rohu je zobrazena trojice základních tlačítek, která slouží k manipulaci s oknem, jako je minimalizace na lištu, přizpůsobení obrazovce a zavření okna. Tyto funkce jsou automaticky vytvořeny prostřednictvím grafické knihovny CustomTkinter, a proto se v kódu nenachází žádný specifický kód spojený s těmito tlačítky. Tato funkčnost je standardní součástí grafického uživatelského rozhraní a umožňuje uživatelům snadnou interakci s oknem aplikace.</w:t>
+        <w:t xml:space="preserve">Na Obrázku 5.2 v pravém horním rohu je zobrazena trojice základních tlačítek, která </w:t>
+      </w:r>
+      <w:proofErr w:type="gramStart"/>
+      <w:r>
+        <w:t>slouží</w:t>
+      </w:r>
+      <w:proofErr w:type="gramEnd"/>
+      <w:r>
+        <w:t xml:space="preserve"> k manipulaci s oknem, jako je minimalizace na lištu, přizpůsobení obrazovce a zavření okna. Tyto funkce jsou automaticky vytvořeny prostřednictvím grafické knihovny CustomTkinter, a proto se v kódu nenachází žádný specifický kód spojený s těmito tlačítky. Tato funkčnost je standardní součástí grafického uživatelského rozhraní a umožňuje uživatelům snadnou interakci s oknem aplikace.</w:t>
       </w:r>
     </w:p>
     <w:p>
@@ -11694,7 +11690,7 @@
                     <pic:cNvPicPr/>
                   </pic:nvPicPr>
                   <pic:blipFill>
-                    <a:blip r:embed="rId29"/>
+                    <a:blip r:embed="rId33"/>
                     <a:stretch>
                       <a:fillRect/>
                     </a:stretch>
@@ -11729,12 +11725,17 @@
         <w:t xml:space="preserve"> pole. Jedná se o políčko, do kterého může uživatel zapisovat znaky. Následně je možné pomocí funkce </w:t>
       </w:r>
       <w:proofErr w:type="spellStart"/>
+      <w:proofErr w:type="gramStart"/>
       <w:r>
         <w:t>get</w:t>
       </w:r>
       <w:proofErr w:type="spellEnd"/>
       <w:r>
-        <w:t>() získat tyto znaky jako řetězec a pracovat s nimi v rámci projektu. Tato komponenta má dva parametry.</w:t>
+        <w:t>(</w:t>
+      </w:r>
+      <w:proofErr w:type="gramEnd"/>
+      <w:r>
+        <w:t>) získat tyto znaky jako řetězec a pracovat s nimi v rámci projektu. Tato komponenta má dva parametry.</w:t>
       </w:r>
     </w:p>
     <w:p>
@@ -11747,7 +11748,15 @@
       </w:r>
       <w:proofErr w:type="spellEnd"/>
       <w:r>
-        <w:t xml:space="preserve">, což je text, který je uvnitř pole a slouží jako nápověda pro uživatele, co má do daného pole zadat. Tento </w:t>
+        <w:t xml:space="preserve">, což je text, který je uvnitř pole a </w:t>
+      </w:r>
+      <w:proofErr w:type="gramStart"/>
+      <w:r>
+        <w:t>slouží</w:t>
+      </w:r>
+      <w:proofErr w:type="gramEnd"/>
+      <w:r>
+        <w:t xml:space="preserve"> jako nápověda pro uživatele, co má do daného pole zadat. Tento </w:t>
       </w:r>
       <w:proofErr w:type="spellStart"/>
       <w:r>
@@ -11820,33 +11829,11 @@
                               <w:spacing w:after="0" w:line="240" w:lineRule="auto"/>
                               <w:ind w:firstLine="0"/>
                             </w:pPr>
-                            <w:proofErr w:type="spellStart"/>
                             <w:r>
                               <w:rPr>
                                 <w:rFonts w:ascii="Consolas" w:hAnsi="Consolas" w:cs="Consolas"/>
                               </w:rPr>
-                              <w:t>self.bind</w:t>
-                            </w:r>
-                            <w:proofErr w:type="spellEnd"/>
-                            <w:r>
-                              <w:rPr>
-                                <w:rFonts w:ascii="Consolas" w:hAnsi="Consolas" w:cs="Consolas"/>
-                              </w:rPr>
-                              <w:t xml:space="preserve">("&lt;Return&gt;", lambda event: </w:t>
-                            </w:r>
-                            <w:proofErr w:type="spellStart"/>
-                            <w:r>
-                              <w:rPr>
-                                <w:rFonts w:ascii="Consolas" w:hAnsi="Consolas" w:cs="Consolas"/>
-                              </w:rPr>
-                              <w:t>self.login</w:t>
-                            </w:r>
-                            <w:proofErr w:type="spellEnd"/>
-                            <w:r>
-                              <w:rPr>
-                                <w:rFonts w:ascii="Consolas" w:hAnsi="Consolas" w:cs="Consolas"/>
-                              </w:rPr>
-                              <w:t>())</w:t>
+                              <w:t>self.bind("&lt;Return&gt;", lambda event: self.login())</w:t>
                             </w:r>
                           </w:p>
                         </w:txbxContent>
@@ -11876,33 +11863,11 @@
                         <w:spacing w:after="0" w:line="240" w:lineRule="auto"/>
                         <w:ind w:firstLine="0"/>
                       </w:pPr>
-                      <w:proofErr w:type="spellStart"/>
                       <w:r>
                         <w:rPr>
                           <w:rFonts w:ascii="Consolas" w:hAnsi="Consolas" w:cs="Consolas"/>
                         </w:rPr>
-                        <w:t>self.bind</w:t>
-                      </w:r>
-                      <w:proofErr w:type="spellEnd"/>
-                      <w:r>
-                        <w:rPr>
-                          <w:rFonts w:ascii="Consolas" w:hAnsi="Consolas" w:cs="Consolas"/>
-                        </w:rPr>
-                        <w:t xml:space="preserve">("&lt;Return&gt;", lambda event: </w:t>
-                      </w:r>
-                      <w:proofErr w:type="spellStart"/>
-                      <w:r>
-                        <w:rPr>
-                          <w:rFonts w:ascii="Consolas" w:hAnsi="Consolas" w:cs="Consolas"/>
-                        </w:rPr>
-                        <w:t>self.login</w:t>
-                      </w:r>
-                      <w:proofErr w:type="spellEnd"/>
-                      <w:r>
-                        <w:rPr>
-                          <w:rFonts w:ascii="Consolas" w:hAnsi="Consolas" w:cs="Consolas"/>
-                        </w:rPr>
-                        <w:t>())</w:t>
+                        <w:t>self.bind("&lt;Return&gt;", lambda event: self.login())</w:t>
                       </w:r>
                     </w:p>
                   </w:txbxContent>
@@ -12073,7 +12038,15 @@
       </w:r>
       <w:proofErr w:type="spellEnd"/>
       <w:r>
-        <w:t xml:space="preserve"> (příkaz), který slouží k přiřazení specifického příkazu k tlačítku.</w:t>
+        <w:t xml:space="preserve"> (příkaz), který </w:t>
+      </w:r>
+      <w:proofErr w:type="gramStart"/>
+      <w:r>
+        <w:t>slouží</w:t>
+      </w:r>
+      <w:proofErr w:type="gramEnd"/>
+      <w:r>
+        <w:t xml:space="preserve"> k přiřazení specifického příkazu k tlačítku.</w:t>
       </w:r>
     </w:p>
     <w:p>
@@ -12112,7 +12085,15 @@
       </w:r>
       <w:proofErr w:type="spellEnd"/>
       <w:r>
-        <w:t xml:space="preserve"> a až poté je posláno na ověření do databáze. Pokud uživatel zadá špatné přístupové heslo, obdrží odpovídající hlášku, jak je znázorněno na Obrázku 5.4.</w:t>
+        <w:t xml:space="preserve"> a až poté je posláno na ověření do databáze. Pokud uživatel zadá špatné přístupové heslo, </w:t>
+      </w:r>
+      <w:proofErr w:type="gramStart"/>
+      <w:r>
+        <w:t>obdrží</w:t>
+      </w:r>
+      <w:proofErr w:type="gramEnd"/>
+      <w:r>
+        <w:t xml:space="preserve"> odpovídající hlášku, jak je znázorněno na Obrázku 5.4.</w:t>
       </w:r>
     </w:p>
     <w:p>
@@ -12333,7 +12314,7 @@
                     <pic:cNvPicPr/>
                   </pic:nvPicPr>
                   <pic:blipFill>
-                    <a:blip r:embed="rId30"/>
+                    <a:blip r:embed="rId34"/>
                     <a:stretch>
                       <a:fillRect/>
                     </a:stretch>
@@ -12356,7 +12337,15 @@
     </w:p>
     <w:p>
       <w:r>
-        <w:t xml:space="preserve">Pokud uživatel zadá správné heslo, program vytvoří nové okno typu </w:t>
+        <w:t xml:space="preserve">Pokud uživatel zadá správné heslo, program </w:t>
+      </w:r>
+      <w:proofErr w:type="gramStart"/>
+      <w:r>
+        <w:t>vytvoří</w:t>
+      </w:r>
+      <w:proofErr w:type="gramEnd"/>
+      <w:r>
+        <w:t xml:space="preserve"> nové okno typu </w:t>
       </w:r>
       <w:proofErr w:type="spellStart"/>
       <w:r>
@@ -12390,13 +12379,13 @@
       <w:pPr>
         <w:pStyle w:val="Heading2"/>
       </w:pPr>
-      <w:bookmarkStart w:id="39" w:name="_Toc162335945"/>
+      <w:bookmarkStart w:id="47" w:name="_Toc162335945"/>
       <w:proofErr w:type="spellStart"/>
       <w:r>
         <w:lastRenderedPageBreak/>
         <w:t>AdminWindow</w:t>
       </w:r>
-      <w:bookmarkEnd w:id="39"/>
+      <w:bookmarkEnd w:id="47"/>
       <w:proofErr w:type="spellEnd"/>
     </w:p>
     <w:p>
@@ -12648,7 +12637,7 @@
                     <pic:cNvPicPr/>
                   </pic:nvPicPr>
                   <pic:blipFill>
-                    <a:blip r:embed="rId31"/>
+                    <a:blip r:embed="rId35"/>
                     <a:stretch>
                       <a:fillRect/>
                     </a:stretch>
@@ -12669,11 +12658,16 @@
         </w:drawing>
       </w:r>
       <w:r>
-        <w:t>Po úspěšném přihlášení pomocí správného hesla uvidí administrátor první obrazovku, kde bude moci vybrat mezi dvěma úkony, jak je znázorněno na Obrázku 5.5. Tato obrazovka mu poskytuje možnost provést specifické úkony v rámci svých administrátorských práv.</w:t>
+        <w:t xml:space="preserve">Po úspěšném přihlášení pomocí správného hesla uvidí administrátor první obrazovku, kde bude moci vybrat mezi dvěma úkony, jak je znázorněno na Obrázku 5.5. Tato obrazovka mu poskytuje možnost provést specifické úkony v rámci svých administrátorských </w:t>
+      </w:r>
+      <w:proofErr w:type="gramStart"/>
+      <w:r>
+        <w:t>práv.</w:t>
       </w:r>
       <w:r>
         <w:t>.</w:t>
       </w:r>
+      <w:proofErr w:type="gramEnd"/>
     </w:p>
     <w:p>
       <w:r>
@@ -12913,7 +12907,7 @@
                     <pic:cNvPicPr/>
                   </pic:nvPicPr>
                   <pic:blipFill>
-                    <a:blip r:embed="rId32"/>
+                    <a:blip r:embed="rId36"/>
                     <a:stretch>
                       <a:fillRect/>
                     </a:stretch>
@@ -12997,33 +12991,11 @@
                               <w:spacing w:after="0" w:line="240" w:lineRule="auto"/>
                               <w:ind w:firstLine="0"/>
                             </w:pPr>
-                            <w:proofErr w:type="spellStart"/>
                             <w:r>
                               <w:rPr>
                                 <w:rFonts w:ascii="Consolas" w:hAnsi="Consolas" w:cs="Consolas"/>
                               </w:rPr>
-                              <w:t>command</w:t>
-                            </w:r>
-                            <w:proofErr w:type="spellEnd"/>
-                            <w:r>
-                              <w:rPr>
-                                <w:rFonts w:ascii="Consolas" w:hAnsi="Consolas" w:cs="Consolas"/>
-                              </w:rPr>
-                              <w:t xml:space="preserve">=lambda: </w:t>
-                            </w:r>
-                            <w:proofErr w:type="spellStart"/>
-                            <w:r>
-                              <w:rPr>
-                                <w:rFonts w:ascii="Consolas" w:hAnsi="Consolas" w:cs="Consolas"/>
-                              </w:rPr>
-                              <w:t>self.databaseWindow</w:t>
-                            </w:r>
-                            <w:proofErr w:type="spellEnd"/>
-                            <w:r>
-                              <w:rPr>
-                                <w:rFonts w:ascii="Consolas" w:hAnsi="Consolas" w:cs="Consolas"/>
-                              </w:rPr>
-                              <w:t>("sval1")</w:t>
+                              <w:t>command=lambda: self.databaseWindow("sval1")</w:t>
                             </w:r>
                           </w:p>
                         </w:txbxContent>
@@ -13053,33 +13025,11 @@
                         <w:spacing w:after="0" w:line="240" w:lineRule="auto"/>
                         <w:ind w:firstLine="0"/>
                       </w:pPr>
-                      <w:proofErr w:type="spellStart"/>
                       <w:r>
                         <w:rPr>
                           <w:rFonts w:ascii="Consolas" w:hAnsi="Consolas" w:cs="Consolas"/>
                         </w:rPr>
-                        <w:t>command</w:t>
-                      </w:r>
-                      <w:proofErr w:type="spellEnd"/>
-                      <w:r>
-                        <w:rPr>
-                          <w:rFonts w:ascii="Consolas" w:hAnsi="Consolas" w:cs="Consolas"/>
-                        </w:rPr>
-                        <w:t xml:space="preserve">=lambda: </w:t>
-                      </w:r>
-                      <w:proofErr w:type="spellStart"/>
-                      <w:r>
-                        <w:rPr>
-                          <w:rFonts w:ascii="Consolas" w:hAnsi="Consolas" w:cs="Consolas"/>
-                        </w:rPr>
-                        <w:t>self.databaseWindow</w:t>
-                      </w:r>
-                      <w:proofErr w:type="spellEnd"/>
-                      <w:r>
-                        <w:rPr>
-                          <w:rFonts w:ascii="Consolas" w:hAnsi="Consolas" w:cs="Consolas"/>
-                        </w:rPr>
-                        <w:t>("sval1")</w:t>
+                        <w:t>command=lambda: self.databaseWindow("sval1")</w:t>
                       </w:r>
                     </w:p>
                   </w:txbxContent>
@@ -13163,25 +13113,15 @@
                             <w:r>
                               <w:t xml:space="preserve">.3: Nastavení parametr tlačítka </w:t>
                             </w:r>
-                            <w:proofErr w:type="spellStart"/>
-                            <w:r>
-                              <w:t>command</w:t>
-                            </w:r>
-                            <w:proofErr w:type="spellEnd"/>
-                            <w:r>
-                              <w:t xml:space="preserve"> na lambda </w:t>
+                            <w:r>
+                              <w:t xml:space="preserve">command na lambda </w:t>
                             </w:r>
                             <w:r>
                               <w:t>funkci</w:t>
                             </w:r>
                             <w:r>
-                              <w:t xml:space="preserve"> která je schopná předávat </w:t>
-                            </w:r>
-                            <w:proofErr w:type="spellStart"/>
-                            <w:r>
-                              <w:t>string</w:t>
-                            </w:r>
-                            <w:proofErr w:type="spellEnd"/>
+                              <w:t xml:space="preserve"> která je schopná předávat string</w:t>
+                            </w:r>
                           </w:p>
                         </w:txbxContent>
                       </wps:txbx>
@@ -13230,25 +13170,15 @@
                       <w:r>
                         <w:t xml:space="preserve">.3: Nastavení parametr tlačítka </w:t>
                       </w:r>
-                      <w:proofErr w:type="spellStart"/>
-                      <w:r>
-                        <w:t>command</w:t>
-                      </w:r>
-                      <w:proofErr w:type="spellEnd"/>
-                      <w:r>
-                        <w:t xml:space="preserve"> na lambda </w:t>
+                      <w:r>
+                        <w:t xml:space="preserve">command na lambda </w:t>
                       </w:r>
                       <w:r>
                         <w:t>funkci</w:t>
                       </w:r>
                       <w:r>
-                        <w:t xml:space="preserve"> která je schopná předávat </w:t>
-                      </w:r>
-                      <w:proofErr w:type="spellStart"/>
-                      <w:r>
-                        <w:t>string</w:t>
-                      </w:r>
-                      <w:proofErr w:type="spellEnd"/>
+                        <w:t xml:space="preserve"> která je schopná předávat string</w:t>
+                      </w:r>
                     </w:p>
                   </w:txbxContent>
                 </v:textbox>
@@ -13461,19 +13391,11 @@
                               <w:spacing w:after="0" w:line="240" w:lineRule="auto"/>
                               <w:ind w:firstLine="0"/>
                             </w:pPr>
-                            <w:proofErr w:type="spellStart"/>
                             <w:r>
                               <w:rPr>
                                 <w:rFonts w:ascii="Consolas" w:hAnsi="Consolas" w:cs="Consolas"/>
                               </w:rPr>
-                              <w:t>self.load_table</w:t>
-                            </w:r>
-                            <w:proofErr w:type="spellEnd"/>
-                            <w:r>
-                              <w:rPr>
-                                <w:rFonts w:ascii="Consolas" w:hAnsi="Consolas" w:cs="Consolas"/>
-                              </w:rPr>
-                              <w:t>(f"{sval}_mm", 0)</w:t>
+                              <w:t>self.load_table(f"{sval}_mm", 0)</w:t>
                             </w:r>
                           </w:p>
                         </w:txbxContent>
@@ -13503,19 +13425,11 @@
                         <w:spacing w:after="0" w:line="240" w:lineRule="auto"/>
                         <w:ind w:firstLine="0"/>
                       </w:pPr>
-                      <w:proofErr w:type="spellStart"/>
                       <w:r>
                         <w:rPr>
                           <w:rFonts w:ascii="Consolas" w:hAnsi="Consolas" w:cs="Consolas"/>
                         </w:rPr>
-                        <w:t>self.load_table</w:t>
-                      </w:r>
-                      <w:proofErr w:type="spellEnd"/>
-                      <w:r>
-                        <w:rPr>
-                          <w:rFonts w:ascii="Consolas" w:hAnsi="Consolas" w:cs="Consolas"/>
-                        </w:rPr>
-                        <w:t>(f"{sval}_mm", 0)</w:t>
+                        <w:t>self.load_table(f"{sval}_mm", 0)</w:t>
                       </w:r>
                     </w:p>
                   </w:txbxContent>
@@ -13542,7 +13456,15 @@
       </w:r>
       <w:proofErr w:type="spellEnd"/>
       <w:r>
-        <w:t>. Tyto části slouží k práci s databází a umožňují administrátorovi provádět různé operace v závislosti na zvoleném svalu.</w:t>
+        <w:t xml:space="preserve">. Tyto části </w:t>
+      </w:r>
+      <w:proofErr w:type="gramStart"/>
+      <w:r>
+        <w:t>slouží</w:t>
+      </w:r>
+      <w:proofErr w:type="gramEnd"/>
+      <w:r>
+        <w:t xml:space="preserve"> k práci s databází a umožňují administrátorovi provádět různé operace v závislosti na zvoleném svalu.</w:t>
       </w:r>
     </w:p>
     <w:p>
@@ -13562,7 +13484,15 @@
       </w:r>
       <w:proofErr w:type="spellEnd"/>
       <w:r>
-        <w:t xml:space="preserve"> je číslo 1. To značí, že pokud se uživatel rozhodne využít výpočet, který bude počítat s tímto vzorcem, bude použit právě tento převodní vzorec z databáze.</w:t>
+        <w:t xml:space="preserve"> je číslo 1. To </w:t>
+      </w:r>
+      <w:proofErr w:type="gramStart"/>
+      <w:r>
+        <w:t>značí</w:t>
+      </w:r>
+      <w:proofErr w:type="gramEnd"/>
+      <w:r>
+        <w:t>, že pokud se uživatel rozhodne využít výpočet, který bude počítat s tímto vzorcem, bude použit právě tento převodní vzorec z databáze.</w:t>
       </w:r>
     </w:p>
     <w:p>
@@ -13572,7 +13502,15 @@
     </w:p>
     <w:p>
       <w:r>
-        <w:t>Toto tlačítko slouží k uložení provedených změn do databáze. Zároveň disponuje funkcí, pomocí které se volí aktuální převodní vzorec. V prostředí, kde soustava obsahuje mnoho převodních vzorců pro různě těžké hlavy pacientů, je rychlá změna mezi těmito vzorci nezbytná. Stačí jednoduše zmáčknout tlačítko "upravit" a tím se nastaví nový aktuálně používaný převodní vzorec. Tímto způsobem je administrátor schopen rychle a efektivně pracovat s různými převodními vzorci v systému.</w:t>
+        <w:t xml:space="preserve">Toto tlačítko </w:t>
+      </w:r>
+      <w:proofErr w:type="gramStart"/>
+      <w:r>
+        <w:t>slouží</w:t>
+      </w:r>
+      <w:proofErr w:type="gramEnd"/>
+      <w:r>
+        <w:t xml:space="preserve"> k uložení provedených změn do databáze. Zároveň disponuje funkcí, pomocí které se volí aktuální převodní vzorec. V prostředí, kde soustava obsahuje mnoho převodních vzorců pro různě těžké hlavy pacientů, je rychlá změna mezi těmito vzorci nezbytná. Stačí jednoduše zmáčknout tlačítko "upravit" a tím se nastaví nový aktuálně používaný převodní vzorec. Tímto způsobem je administrátor schopen rychle a efektivně pracovat s různými převodními vzorci v systému.</w:t>
       </w:r>
       <w:r>
         <w:t xml:space="preserve"> </w:t>
@@ -13607,7 +13545,7 @@
                     <pic:cNvPicPr/>
                   </pic:nvPicPr>
                   <pic:blipFill>
-                    <a:blip r:embed="rId33"/>
+                    <a:blip r:embed="rId37"/>
                     <a:stretch>
                       <a:fillRect/>
                     </a:stretch>
@@ -13826,7 +13764,15 @@
         </mc:AlternateContent>
       </w:r>
       <w:r>
-        <w:t>Posledním prvkem je tlačítko "nový". Pomocí tohoto tlačítka je administrátor schopen vytvářet nové převodní vzorce. Po stisknutí tlačítka se objeví nová vstupní pole spolu s tlačítkem "uložit", jak je znázorněno na Obrázku 5.7. Zde musí administrátor vyplnit vstupní pole příslušnými hodnotami. Po dokončení vyplnění stiskne tlačítko "uložit" a tím se nový převodní vzorec uloží do databáze. Tímto způsobem je umožněno administrátorovi snadno a rychle přidávat nové převodní vzorce do systému.</w:t>
+        <w:t xml:space="preserve">Posledním prvkem je tlačítko "nový". Pomocí tohoto tlačítka je administrátor schopen vytvářet nové převodní vzorce. Po stisknutí tlačítka se objeví nová vstupní pole spolu s tlačítkem "uložit", jak je znázorněno na Obrázku 5.7. Zde musí administrátor vyplnit vstupní pole příslušnými hodnotami. Po dokončení vyplnění stiskne tlačítko "uložit" a tím se nový převodní vzorec </w:t>
+      </w:r>
+      <w:proofErr w:type="gramStart"/>
+      <w:r>
+        <w:t>uloží</w:t>
+      </w:r>
+      <w:proofErr w:type="gramEnd"/>
+      <w:r>
+        <w:t xml:space="preserve"> do databáze. Tímto způsobem je umožněno administrátorovi snadno a rychle přidávat nové převodní vzorce do systému.</w:t>
       </w:r>
     </w:p>
     <w:p/>
@@ -14002,7 +13948,7 @@
                     </pic:cNvPicPr>
                   </pic:nvPicPr>
                   <pic:blipFill>
-                    <a:blip r:embed="rId34">
+                    <a:blip r:embed="rId38">
                       <a:extLst>
                         <a:ext uri="{28A0092B-C50C-407E-A947-70E740481C1C}">
                           <a14:useLocalDpi xmlns:a14="http://schemas.microsoft.com/office/drawing/2010/main" val="0"/>
@@ -14037,7 +13983,15 @@
     <w:p/>
     <w:p>
       <w:r>
-        <w:t>Druhé pracovní okno administrátorské části slouží k vytváření měření pro následnou práci na vytvoření nových převodních vzorců (viz Obrázek 5.8). Toto okno je rozděleno do dvou rámců, což umožnilo vytvoření přehledného uživatelského prostředí s jasně rozdělenými prvky.</w:t>
+        <w:t xml:space="preserve">Druhé pracovní okno administrátorské části </w:t>
+      </w:r>
+      <w:proofErr w:type="gramStart"/>
+      <w:r>
+        <w:t>slouží</w:t>
+      </w:r>
+      <w:proofErr w:type="gramEnd"/>
+      <w:r>
+        <w:t xml:space="preserve"> k vytváření měření pro následnou práci na vytvoření nových převodních vzorců (viz Obrázek 5.8). Toto okno je rozděleno do dvou rámců, což umožnilo vytvoření přehledného uživatelského prostředí s jasně rozdělenými prvky.</w:t>
       </w:r>
     </w:p>
     <w:p>
@@ -14156,7 +14110,15 @@
     </w:p>
     <w:p>
       <w:r>
-        <w:t>S tímto tlačítkem "Krok" je spojeno také tlačítko "Pokračovat". Toto tlačítko slouží jako bezpečnostní prvek pro ověření, zda administrátor připojil všechny potřebné části a je připraven provádět měření na novém svalu. Po stisknutí tlačítka "Pokračovat" je provedena kontrola správnosti nastavení a připojení součástí a teprve poté je umožněno provést krokové měření. Tímto způsobem je zajištěna bezpečnost a spolehlivost celého procesu měření.</w:t>
+        <w:t xml:space="preserve">S tímto tlačítkem "Krok" je spojeno také tlačítko "Pokračovat". Toto tlačítko </w:t>
+      </w:r>
+      <w:proofErr w:type="gramStart"/>
+      <w:r>
+        <w:t>slouží</w:t>
+      </w:r>
+      <w:proofErr w:type="gramEnd"/>
+      <w:r>
+        <w:t xml:space="preserve"> jako bezpečnostní prvek pro ověření, zda administrátor připojil všechny potřebné části a je připraven provádět měření na novém svalu. Po stisknutí tlačítka "Pokračovat" je provedena kontrola správnosti nastavení a připojení součástí a teprve poté je umožněno provést krokové měření. Tímto způsobem je zajištěna bezpečnost a spolehlivost celého procesu měření.</w:t>
       </w:r>
     </w:p>
     <w:p>
@@ -14166,7 +14128,15 @@
     </w:p>
     <w:p>
       <w:r>
-        <w:t>Toto tlačítko slouží jako pojistka: když se administrátor rozhodne měřit jiný sval, soustava v programu ověří, zda je současný sval jiný než minulý sval, a tím spustí sérii akcí. Soustava aktivuje tlačítko pro potvrzení, že vše je připraveno k měření. Dokud toto tlačítko nebude stisknuto, soustava nedovolí administrátorovi pokračovat v práci na soustavě, čímž zajišťuje bezpečnost a správnost prováděných operací.</w:t>
+        <w:t xml:space="preserve">Toto tlačítko </w:t>
+      </w:r>
+      <w:proofErr w:type="gramStart"/>
+      <w:r>
+        <w:t>slouží</w:t>
+      </w:r>
+      <w:proofErr w:type="gramEnd"/>
+      <w:r>
+        <w:t xml:space="preserve"> jako pojistka: když se administrátor rozhodne měřit jiný sval, soustava v programu ověří, zda je současný sval jiný než minulý sval, a tím spustí sérii akcí. Soustava aktivuje tlačítko pro potvrzení, že vše je připraveno k měření. Dokud toto tlačítko nebude stisknuto, soustava nedovolí administrátorovi pokračovat v práci na soustavě, čímž zajišťuje bezpečnost a správnost prováděných operací.</w:t>
       </w:r>
     </w:p>
     <w:p>
@@ -14242,7 +14212,15 @@
     <w:p/>
     <w:p>
       <w:r>
-        <w:t>Všechny tyto hodnoty jsou ukládány do souboru, dokud administrátor nezmění sval. Poté soustava provádí všechny kroky spojené s tímto úkonem a uloží tento soubor na plochu počítače, aby byl snadno dostupný pro další práci. Tím je zajištěno, že veškerá data jsou systematicky zaznamenána a uložena pro budoucí použití.</w:t>
+        <w:t xml:space="preserve">Všechny tyto hodnoty jsou ukládány do souboru, dokud administrátor nezmění sval. Poté soustava provádí všechny kroky spojené s tímto úkonem a </w:t>
+      </w:r>
+      <w:proofErr w:type="gramStart"/>
+      <w:r>
+        <w:t>uloží</w:t>
+      </w:r>
+      <w:proofErr w:type="gramEnd"/>
+      <w:r>
+        <w:t xml:space="preserve"> tento soubor na plochu počítače, aby byl snadno dostupný pro další práci. Tím je zajištěno, že veškerá data jsou systematicky zaznamenána a uložena pro budoucí použití.</w:t>
       </w:r>
     </w:p>
     <w:p>
@@ -14462,19 +14440,11 @@
                                 <w:rFonts w:ascii="Consolas" w:hAnsi="Consolas" w:cs="Consolas"/>
                               </w:rPr>
                             </w:pPr>
-                            <w:proofErr w:type="spellStart"/>
                             <w:r>
                               <w:rPr>
                                 <w:rFonts w:ascii="Consolas" w:hAnsi="Consolas" w:cs="Consolas"/>
                               </w:rPr>
-                              <w:t>b_objects</w:t>
-                            </w:r>
-                            <w:proofErr w:type="spellEnd"/>
-                            <w:r>
-                              <w:rPr>
-                                <w:rFonts w:ascii="Consolas" w:hAnsi="Consolas" w:cs="Consolas"/>
-                              </w:rPr>
-                              <w:t xml:space="preserve"> = {1: b1, 2: b2, 3: b3, 4: b4, 5: b5}</w:t>
+                              <w:t>b_objects = {1: b1, 2: b2, 3: b3, 4: b4, 5: b5}</w:t>
                             </w:r>
                           </w:p>
                           <w:p>
@@ -14494,61 +14464,11 @@
                                 <w:rFonts w:ascii="Consolas" w:hAnsi="Consolas" w:cs="Consolas"/>
                               </w:rPr>
                             </w:pPr>
-                            <w:proofErr w:type="spellStart"/>
                             <w:r>
                               <w:rPr>
                                 <w:rFonts w:ascii="Consolas" w:hAnsi="Consolas" w:cs="Consolas"/>
                               </w:rPr>
-                              <w:t>b_objects</w:t>
-                            </w:r>
-                            <w:proofErr w:type="spellEnd"/>
-                            <w:r>
-                              <w:rPr>
-                                <w:rFonts w:ascii="Consolas" w:hAnsi="Consolas" w:cs="Consolas"/>
-                              </w:rPr>
-                              <w:t>[</w:t>
-                            </w:r>
-                            <w:proofErr w:type="spellStart"/>
-                            <w:r>
-                              <w:rPr>
-                                <w:rFonts w:ascii="Consolas" w:hAnsi="Consolas" w:cs="Consolas"/>
-                              </w:rPr>
-                              <w:t>Minuly_Sval</w:t>
-                            </w:r>
-                            <w:proofErr w:type="spellEnd"/>
-                            <w:r>
-                              <w:rPr>
-                                <w:rFonts w:ascii="Consolas" w:hAnsi="Consolas" w:cs="Consolas"/>
-                              </w:rPr>
-                              <w:t>].</w:t>
-                            </w:r>
-                            <w:proofErr w:type="spellStart"/>
-                            <w:r>
-                              <w:rPr>
-                                <w:rFonts w:ascii="Consolas" w:hAnsi="Consolas" w:cs="Consolas"/>
-                              </w:rPr>
-                              <w:t>go_backward</w:t>
-                            </w:r>
-                            <w:proofErr w:type="spellEnd"/>
-                            <w:r>
-                              <w:rPr>
-                                <w:rFonts w:ascii="Consolas" w:hAnsi="Consolas" w:cs="Consolas"/>
-                              </w:rPr>
-                              <w:t xml:space="preserve">(Speed, </w:t>
-                            </w:r>
-                            <w:proofErr w:type="spellStart"/>
-                            <w:r>
-                              <w:rPr>
-                                <w:rFonts w:ascii="Consolas" w:hAnsi="Consolas" w:cs="Consolas"/>
-                              </w:rPr>
-                              <w:t>Steps</w:t>
-                            </w:r>
-                            <w:proofErr w:type="spellEnd"/>
-                            <w:r>
-                              <w:rPr>
-                                <w:rFonts w:ascii="Consolas" w:hAnsi="Consolas" w:cs="Consolas"/>
-                              </w:rPr>
-                              <w:t>)</w:t>
+                              <w:t>b_objects[Minuly_Sval].go_backward(Speed, Steps)</w:t>
                             </w:r>
                           </w:p>
                         </w:txbxContent>
@@ -14581,19 +14501,11 @@
                           <w:rFonts w:ascii="Consolas" w:hAnsi="Consolas" w:cs="Consolas"/>
                         </w:rPr>
                       </w:pPr>
-                      <w:proofErr w:type="spellStart"/>
                       <w:r>
                         <w:rPr>
                           <w:rFonts w:ascii="Consolas" w:hAnsi="Consolas" w:cs="Consolas"/>
                         </w:rPr>
-                        <w:t>b_objects</w:t>
-                      </w:r>
-                      <w:proofErr w:type="spellEnd"/>
-                      <w:r>
-                        <w:rPr>
-                          <w:rFonts w:ascii="Consolas" w:hAnsi="Consolas" w:cs="Consolas"/>
-                        </w:rPr>
-                        <w:t xml:space="preserve"> = {1: b1, 2: b2, 3: b3, 4: b4, 5: b5}</w:t>
+                        <w:t>b_objects = {1: b1, 2: b2, 3: b3, 4: b4, 5: b5}</w:t>
                       </w:r>
                     </w:p>
                     <w:p>
@@ -14613,61 +14525,11 @@
                           <w:rFonts w:ascii="Consolas" w:hAnsi="Consolas" w:cs="Consolas"/>
                         </w:rPr>
                       </w:pPr>
-                      <w:proofErr w:type="spellStart"/>
                       <w:r>
                         <w:rPr>
                           <w:rFonts w:ascii="Consolas" w:hAnsi="Consolas" w:cs="Consolas"/>
                         </w:rPr>
-                        <w:t>b_objects</w:t>
-                      </w:r>
-                      <w:proofErr w:type="spellEnd"/>
-                      <w:r>
-                        <w:rPr>
-                          <w:rFonts w:ascii="Consolas" w:hAnsi="Consolas" w:cs="Consolas"/>
-                        </w:rPr>
-                        <w:t>[</w:t>
-                      </w:r>
-                      <w:proofErr w:type="spellStart"/>
-                      <w:r>
-                        <w:rPr>
-                          <w:rFonts w:ascii="Consolas" w:hAnsi="Consolas" w:cs="Consolas"/>
-                        </w:rPr>
-                        <w:t>Minuly_Sval</w:t>
-                      </w:r>
-                      <w:proofErr w:type="spellEnd"/>
-                      <w:r>
-                        <w:rPr>
-                          <w:rFonts w:ascii="Consolas" w:hAnsi="Consolas" w:cs="Consolas"/>
-                        </w:rPr>
-                        <w:t>].</w:t>
-                      </w:r>
-                      <w:proofErr w:type="spellStart"/>
-                      <w:r>
-                        <w:rPr>
-                          <w:rFonts w:ascii="Consolas" w:hAnsi="Consolas" w:cs="Consolas"/>
-                        </w:rPr>
-                        <w:t>go_backward</w:t>
-                      </w:r>
-                      <w:proofErr w:type="spellEnd"/>
-                      <w:r>
-                        <w:rPr>
-                          <w:rFonts w:ascii="Consolas" w:hAnsi="Consolas" w:cs="Consolas"/>
-                        </w:rPr>
-                        <w:t xml:space="preserve">(Speed, </w:t>
-                      </w:r>
-                      <w:proofErr w:type="spellStart"/>
-                      <w:r>
-                        <w:rPr>
-                          <w:rFonts w:ascii="Consolas" w:hAnsi="Consolas" w:cs="Consolas"/>
-                        </w:rPr>
-                        <w:t>Steps</w:t>
-                      </w:r>
-                      <w:proofErr w:type="spellEnd"/>
-                      <w:r>
-                        <w:rPr>
-                          <w:rFonts w:ascii="Consolas" w:hAnsi="Consolas" w:cs="Consolas"/>
-                        </w:rPr>
-                        <w:t>)</w:t>
+                        <w:t>b_objects[Minuly_Sval].go_backward(Speed, Steps)</w:t>
                       </w:r>
                     </w:p>
                   </w:txbxContent>
@@ -14711,12 +14573,12 @@
       <w:pPr>
         <w:pStyle w:val="Heading2"/>
       </w:pPr>
-      <w:bookmarkStart w:id="40" w:name="_Toc162335946"/>
+      <w:bookmarkStart w:id="48" w:name="_Toc162335946"/>
       <w:proofErr w:type="spellStart"/>
       <w:r>
         <w:t>UserWindow</w:t>
       </w:r>
-      <w:bookmarkEnd w:id="40"/>
+      <w:bookmarkEnd w:id="48"/>
       <w:proofErr w:type="spellEnd"/>
     </w:p>
     <w:p>
@@ -14931,7 +14793,7 @@
                     <pic:cNvPicPr/>
                   </pic:nvPicPr>
                   <pic:blipFill>
-                    <a:blip r:embed="rId35"/>
+                    <a:blip r:embed="rId39"/>
                     <a:stretch>
                       <a:fillRect/>
                     </a:stretch>
@@ -14960,7 +14822,15 @@
       </w:r>
       <w:proofErr w:type="spellEnd"/>
       <w:r>
-        <w:t xml:space="preserve">), které jsou zobrazeny na Obrázku 5.9. Každý z těchto rámců slouží k organizaci a přehlednému zobrazení různých funkcí a informací, které jsou uživateli k dispozici. </w:t>
+        <w:t xml:space="preserve">), které jsou zobrazeny na Obrázku 5.9. Každý z těchto rámců </w:t>
+      </w:r>
+      <w:proofErr w:type="gramStart"/>
+      <w:r>
+        <w:t>slouží</w:t>
+      </w:r>
+      <w:proofErr w:type="gramEnd"/>
+      <w:r>
+        <w:t xml:space="preserve"> k organizaci a přehlednému zobrazení různých funkcí a informací, které jsou uživateli k dispozici. </w:t>
       </w:r>
       <w:proofErr w:type="spellStart"/>
       <w:r>
@@ -14978,7 +14848,7 @@
     </w:p>
     <w:p/>
     <w:p>
-      <w:commentRangeStart w:id="41"/>
+      <w:commentRangeStart w:id="49"/>
       <w:r>
         <w:t xml:space="preserve">První </w:t>
       </w:r>
@@ -14990,13 +14860,14 @@
       <w:r>
         <w:t xml:space="preserve"> j</w:t>
       </w:r>
-      <w:commentRangeEnd w:id="41"/>
+      <w:commentRangeEnd w:id="49"/>
       <w:r>
         <w:rPr>
           <w:rStyle w:val="CommentReference"/>
         </w:rPr>
-        <w:commentReference w:id="41"/>
-      </w:r>
+        <w:commentReference w:id="49"/>
+      </w:r>
+      <w:proofErr w:type="gramStart"/>
       <w:r>
         <w:t>ménem ,,</w:t>
       </w:r>
@@ -15005,6 +14876,7 @@
         <w:t>Left</w:t>
       </w:r>
       <w:proofErr w:type="spellEnd"/>
+      <w:proofErr w:type="gramEnd"/>
       <w:r>
         <w:t xml:space="preserve"> </w:t>
       </w:r>
@@ -15027,7 +14899,15 @@
       </w:r>
       <w:proofErr w:type="spellEnd"/>
       <w:r>
-        <w:t xml:space="preserve">, což je komponenta umožňující uživateli zapnout nebo vypnout určitou funkci. V tomto případě slouží k přepínání mezi </w:t>
+        <w:t xml:space="preserve">, což je komponenta umožňující uživateli zapnout nebo vypnout určitou funkci. V tomto případě </w:t>
+      </w:r>
+      <w:proofErr w:type="gramStart"/>
+      <w:r>
+        <w:t>slouží</w:t>
+      </w:r>
+      <w:proofErr w:type="gramEnd"/>
+      <w:r>
+        <w:t xml:space="preserve"> k přepínání mezi </w:t>
       </w:r>
       <w:proofErr w:type="spellStart"/>
       <w:r>
@@ -15090,7 +14970,23 @@
       </w:r>
       <w:proofErr w:type="spellEnd"/>
       <w:r>
-        <w:t xml:space="preserve"> by vyžadoval další funkce, které by zajistily, že každý nový výběr uživatele automaticky zruší předchozí výběr. Radiobuttony řeší tuto potřebu automaticky tím, že uživatel může vybrat pouze jednu možnost ze seznamu.</w:t>
+        <w:t xml:space="preserve"> by vyžadoval další funkce, které by zajistily, že každý nový výběr uživatele automaticky </w:t>
+      </w:r>
+      <w:proofErr w:type="gramStart"/>
+      <w:r>
+        <w:t>zruší</w:t>
+      </w:r>
+      <w:proofErr w:type="gramEnd"/>
+      <w:r>
+        <w:t xml:space="preserve"> předchozí výběr. Radiobuttony </w:t>
+      </w:r>
+      <w:proofErr w:type="gramStart"/>
+      <w:r>
+        <w:t>řeší</w:t>
+      </w:r>
+      <w:proofErr w:type="gramEnd"/>
+      <w:r>
+        <w:t xml:space="preserve"> tuto potřebu automaticky tím, že uživatel může vybrat pouze jednu možnost ze seznamu.</w:t>
       </w:r>
     </w:p>
     <w:p/>
@@ -15118,7 +15014,15 @@
       </w:r>
       <w:proofErr w:type="spellEnd"/>
       <w:r>
-        <w:t>". Pomocí tohoto tlačítka se uživatel může vrátit zpět na první okno, kde zadával heslo pro přihlášení. Toto tlačítko je vhodné především pro administrátory, kteří současně pracují jako uživatelé a mohli by zapomenout změnit převodní vzorce. Díky tomuto tlačítku se eliminuje potřeba vypnout a znovu spustit aplikaci, což uživatelům ušetří čas a zlepší jejich uživatelskou zkušenost.</w:t>
+        <w:t xml:space="preserve">". Pomocí tohoto tlačítka se uživatel může vrátit zpět na první okno, kde zadával heslo pro přihlášení. Toto tlačítko je vhodné především pro administrátory, kteří současně pracují jako uživatelé a mohli by zapomenout změnit převodní vzorce. Díky tomuto tlačítku se eliminuje potřeba vypnout a znovu spustit aplikaci, což uživatelům </w:t>
+      </w:r>
+      <w:proofErr w:type="gramStart"/>
+      <w:r>
+        <w:t>ušetří</w:t>
+      </w:r>
+      <w:proofErr w:type="gramEnd"/>
+      <w:r>
+        <w:t xml:space="preserve"> čas a zlepší jejich uživatelskou zkušenost.</w:t>
       </w:r>
     </w:p>
     <w:p>
@@ -15176,7 +15080,15 @@
       </w:r>
       <w:proofErr w:type="spellEnd"/>
       <w:r>
-        <w:t xml:space="preserve"> polem. Tato komponenta zobrazuje aktuální stav tlaku pneumatického svalu. Slouží jako informační prvek pro uživatele, který jim umožňuje určit, jaký je momentální stav natlakování soustavy a kolik je ještě možné přidat nebo ubrat tlaku. Tento prvek není pouze vizuální kontrolou, ale je také nastaven tak, aby upozornil uživatele, pokud se pokusí překročit povolenou hranici tlaku svalu. To je důležité zejména pro ochranu pacienta, který je v blízkosti těchto svalů.</w:t>
+        <w:t xml:space="preserve"> polem. Tato komponenta zobrazuje aktuální stav tlaku pneumatického svalu. </w:t>
+      </w:r>
+      <w:proofErr w:type="gramStart"/>
+      <w:r>
+        <w:t>Slouží</w:t>
+      </w:r>
+      <w:proofErr w:type="gramEnd"/>
+      <w:r>
+        <w:t xml:space="preserve"> jako informační prvek pro uživatele, který jim umožňuje určit, jaký je momentální stav natlakování soustavy a kolik je ještě možné přidat nebo ubrat tlaku. Tento prvek není pouze vizuální kontrolou, ale je také nastaven tak, aby upozornil uživatele, pokud se pokusí překročit povolenou hranici tlaku svalu. To je důležité zejména pro ochranu pacienta, který je v blízkosti těchto svalů.</w:t>
       </w:r>
     </w:p>
     <w:p>
@@ -15186,7 +15098,15 @@
     </w:p>
     <w:p>
       <w:r>
-        <w:t>Tento rámec obsahuje jediné tlačítko, které spouští celkový krok celé soustavy najednou. Soustava je konfigurována tak, že pokud by měla být posunuta o 0 kroků, tento krok se vůbec neuskuteční a přeskočí se.</w:t>
+        <w:t xml:space="preserve">Tento rámec obsahuje jediné tlačítko, které spouští celkový krok celé soustavy najednou. Soustava je konfigurována tak, že pokud by měla být posunuta o 0 kroků, tento krok se vůbec neuskuteční a </w:t>
+      </w:r>
+      <w:proofErr w:type="gramStart"/>
+      <w:r>
+        <w:t>přeskočí</w:t>
+      </w:r>
+      <w:proofErr w:type="gramEnd"/>
+      <w:r>
+        <w:t xml:space="preserve"> se.</w:t>
       </w:r>
     </w:p>
     <w:p>
@@ -15231,11 +15151,19 @@
       </w:r>
       <w:proofErr w:type="spellStart"/>
       <w:r>
-        <w:t>go_backward</w:t>
+        <w:t>go_</w:t>
+      </w:r>
+      <w:proofErr w:type="gramStart"/>
+      <w:r>
+        <w:t>backward</w:t>
       </w:r>
       <w:proofErr w:type="spellEnd"/>
       <w:r>
-        <w:t>(), byla tato hodnota vložena jako záporná, čímž se její zápornost zneplatnila a hodnota tak vstupovala do funkce jako kladná. Tímto způsobem byla zachována konzistence a správné fungování funkce pro pohyb krokových motorů.</w:t>
+        <w:t>(</w:t>
+      </w:r>
+      <w:proofErr w:type="gramEnd"/>
+      <w:r>
+        <w:t>), byla tato hodnota vložena jako záporná, čímž se její zápornost zneplatnila a hodnota tak vstupovala do funkce jako kladná. Tímto způsobem byla zachována konzistence a správné fungování funkce pro pohyb krokových motorů.</w:t>
       </w:r>
       <w:r>
         <w:t xml:space="preserve"> </w:t>
@@ -15457,33 +15385,11 @@
                               </w:rPr>
                               <w:t>svaly[i].</w:t>
                             </w:r>
-                            <w:proofErr w:type="spellStart"/>
                             <w:r>
                               <w:rPr>
                                 <w:rFonts w:ascii="Consolas" w:hAnsi="Consolas" w:cs="Consolas"/>
                               </w:rPr>
-                              <w:t>go_forward</w:t>
-                            </w:r>
-                            <w:proofErr w:type="spellEnd"/>
-                            <w:r>
-                              <w:rPr>
-                                <w:rFonts w:ascii="Consolas" w:hAnsi="Consolas" w:cs="Consolas"/>
-                              </w:rPr>
-                              <w:t xml:space="preserve">(10, </w:t>
-                            </w:r>
-                            <w:proofErr w:type="spellStart"/>
-                            <w:r>
-                              <w:rPr>
-                                <w:rFonts w:ascii="Consolas" w:hAnsi="Consolas" w:cs="Consolas"/>
-                              </w:rPr>
-                              <w:t>results</w:t>
-                            </w:r>
-                            <w:proofErr w:type="spellEnd"/>
-                            <w:r>
-                              <w:rPr>
-                                <w:rFonts w:ascii="Consolas" w:hAnsi="Consolas" w:cs="Consolas"/>
-                              </w:rPr>
-                              <w:t>[i])</w:t>
+                              <w:t>go_forward(10, results[i])</w:t>
                             </w:r>
                           </w:p>
                         </w:txbxContent>
@@ -15522,33 +15428,11 @@
                         </w:rPr>
                         <w:t>svaly[i].</w:t>
                       </w:r>
-                      <w:proofErr w:type="spellStart"/>
                       <w:r>
                         <w:rPr>
                           <w:rFonts w:ascii="Consolas" w:hAnsi="Consolas" w:cs="Consolas"/>
                         </w:rPr>
-                        <w:t>go_forward</w:t>
-                      </w:r>
-                      <w:proofErr w:type="spellEnd"/>
-                      <w:r>
-                        <w:rPr>
-                          <w:rFonts w:ascii="Consolas" w:hAnsi="Consolas" w:cs="Consolas"/>
-                        </w:rPr>
-                        <w:t xml:space="preserve">(10, </w:t>
-                      </w:r>
-                      <w:proofErr w:type="spellStart"/>
-                      <w:r>
-                        <w:rPr>
-                          <w:rFonts w:ascii="Consolas" w:hAnsi="Consolas" w:cs="Consolas"/>
-                        </w:rPr>
-                        <w:t>results</w:t>
-                      </w:r>
-                      <w:proofErr w:type="spellEnd"/>
-                      <w:r>
-                        <w:rPr>
-                          <w:rFonts w:ascii="Consolas" w:hAnsi="Consolas" w:cs="Consolas"/>
-                        </w:rPr>
-                        <w:t>[i])</w:t>
+                        <w:t>go_forward(10, results[i])</w:t>
                       </w:r>
                     </w:p>
                   </w:txbxContent>
@@ -15574,11 +15458,16 @@
       </w:r>
       <w:proofErr w:type="spellEnd"/>
       <w:r>
-        <w:t xml:space="preserve"> cyklus, který provede akci pro každý sval, což výrazně zjednodušuje a zkracuje kód.</w:t>
+        <w:t xml:space="preserve"> cyklus, který provede akci pro každý sval, což výrazně zjednodušuje a zkracuje </w:t>
+      </w:r>
+      <w:proofErr w:type="gramStart"/>
+      <w:r>
+        <w:t>kód.</w:t>
       </w:r>
       <w:r>
         <w:t>.</w:t>
       </w:r>
+      <w:proofErr w:type="gramEnd"/>
     </w:p>
     <w:p>
       <w:pPr>
@@ -15793,28 +15682,12 @@
                                 <w:rFonts w:ascii="Consolas" w:hAnsi="Consolas" w:cs="Consolas"/>
                               </w:rPr>
                             </w:pPr>
-                            <w:proofErr w:type="spellStart"/>
                             <w:r>
                               <w:rPr>
                                 <w:rFonts w:ascii="Consolas" w:hAnsi="Consolas" w:cs="Consolas"/>
                               </w:rPr>
-                              <w:t>cur.execute</w:t>
-                            </w:r>
-                            <w:proofErr w:type="spellEnd"/>
-                            <w:r>
-                              <w:rPr>
-                                <w:rFonts w:ascii="Consolas" w:hAnsi="Consolas" w:cs="Consolas"/>
-                              </w:rPr>
-                              <w:t>(</w:t>
-                            </w:r>
-                            <w:proofErr w:type="spellStart"/>
-                            <w:r>
-                              <w:rPr>
-                                <w:rFonts w:ascii="Consolas" w:hAnsi="Consolas" w:cs="Consolas"/>
-                              </w:rPr>
-                              <w:t>f"SELECT</w:t>
-                            </w:r>
-                            <w:proofErr w:type="spellEnd"/>
+                              <w:t>cur.execute(f"SELECT</w:t>
+                            </w:r>
                             <w:r>
                               <w:rPr>
                                 <w:rFonts w:ascii="Consolas" w:hAnsi="Consolas" w:cs="Consolas"/>
@@ -15873,16 +15746,8 @@
                               <w:rPr>
                                 <w:rFonts w:ascii="Consolas" w:hAnsi="Consolas" w:cs="Consolas"/>
                               </w:rPr>
-                              <w:t xml:space="preserve"> SQL příkazu do </w:t>
-                            </w:r>
-                            <w:proofErr w:type="spellStart"/>
-                            <w:r>
-                              <w:rPr>
-                                <w:rFonts w:ascii="Consolas" w:hAnsi="Consolas" w:cs="Consolas"/>
-                              </w:rPr>
-                              <w:t>stringu</w:t>
-                            </w:r>
-                            <w:proofErr w:type="spellEnd"/>
+                              <w:t xml:space="preserve"> SQL příkazu do stringu</w:t>
+                            </w:r>
                           </w:p>
                           <w:p>
                             <w:pPr>
@@ -15892,33 +15757,11 @@
                                 <w:rFonts w:ascii="Consolas" w:hAnsi="Consolas" w:cs="Consolas"/>
                               </w:rPr>
                             </w:pPr>
-                            <w:proofErr w:type="spellStart"/>
                             <w:r>
                               <w:rPr>
                                 <w:rFonts w:ascii="Consolas" w:hAnsi="Consolas" w:cs="Consolas"/>
                               </w:rPr>
-                              <w:t>cislo_vzorce</w:t>
-                            </w:r>
-                            <w:proofErr w:type="spellEnd"/>
-                            <w:r>
-                              <w:rPr>
-                                <w:rFonts w:ascii="Consolas" w:hAnsi="Consolas" w:cs="Consolas"/>
-                              </w:rPr>
-                              <w:t xml:space="preserve"> = </w:t>
-                            </w:r>
-                            <w:proofErr w:type="spellStart"/>
-                            <w:r>
-                              <w:rPr>
-                                <w:rFonts w:ascii="Consolas" w:hAnsi="Consolas" w:cs="Consolas"/>
-                              </w:rPr>
-                              <w:t>cur.fetchone</w:t>
-                            </w:r>
-                            <w:proofErr w:type="spellEnd"/>
-                            <w:r>
-                              <w:rPr>
-                                <w:rFonts w:ascii="Consolas" w:hAnsi="Consolas" w:cs="Consolas"/>
-                              </w:rPr>
-                              <w:t>()</w:t>
+                              <w:t>cislo_vzorce = cur.fetchone()</w:t>
                             </w:r>
                           </w:p>
                           <w:p>
@@ -15938,61 +15781,11 @@
                                 <w:rFonts w:ascii="Consolas" w:hAnsi="Consolas" w:cs="Consolas"/>
                               </w:rPr>
                             </w:pPr>
-                            <w:proofErr w:type="spellStart"/>
                             <w:r>
                               <w:rPr>
                                 <w:rFonts w:ascii="Consolas" w:hAnsi="Consolas" w:cs="Consolas"/>
                               </w:rPr>
-                              <w:t>cur.execute</w:t>
-                            </w:r>
-                            <w:proofErr w:type="spellEnd"/>
-                            <w:r>
-                              <w:rPr>
-                                <w:rFonts w:ascii="Consolas" w:hAnsi="Consolas" w:cs="Consolas"/>
-                              </w:rPr>
-                              <w:t>(</w:t>
-                            </w:r>
-                            <w:proofErr w:type="spellStart"/>
-                            <w:r>
-                              <w:rPr>
-                                <w:rFonts w:ascii="Consolas" w:hAnsi="Consolas" w:cs="Consolas"/>
-                              </w:rPr>
-                              <w:t>f"SELECT</w:t>
-                            </w:r>
-                            <w:proofErr w:type="spellEnd"/>
-                            <w:r>
-                              <w:rPr>
-                                <w:rFonts w:ascii="Consolas" w:hAnsi="Consolas" w:cs="Consolas"/>
-                              </w:rPr>
-                              <w:t xml:space="preserve"> * FROM sval{index}_{jednotka} WHERE id IN ({</w:t>
-                            </w:r>
-                            <w:proofErr w:type="spellStart"/>
-                            <w:r>
-                              <w:rPr>
-                                <w:rFonts w:ascii="Consolas" w:hAnsi="Consolas" w:cs="Consolas"/>
-                              </w:rPr>
-                              <w:t>int</w:t>
-                            </w:r>
-                            <w:proofErr w:type="spellEnd"/>
-                            <w:r>
-                              <w:rPr>
-                                <w:rFonts w:ascii="Consolas" w:hAnsi="Consolas" w:cs="Consolas"/>
-                              </w:rPr>
-                              <w:t>(</w:t>
-                            </w:r>
-                            <w:proofErr w:type="spellStart"/>
-                            <w:r>
-                              <w:rPr>
-                                <w:rFonts w:ascii="Consolas" w:hAnsi="Consolas" w:cs="Consolas"/>
-                              </w:rPr>
-                              <w:t>cislo_vzorce</w:t>
-                            </w:r>
-                            <w:proofErr w:type="spellEnd"/>
-                            <w:r>
-                              <w:rPr>
-                                <w:rFonts w:ascii="Consolas" w:hAnsi="Consolas" w:cs="Consolas"/>
-                              </w:rPr>
-                              <w:t>[0])})")</w:t>
+                              <w:t>cur.execute(f"SELECT * FROM sval{index}_{jednotka} WHERE id IN ({int(cislo_vzorce[0])})")</w:t>
                             </w:r>
                           </w:p>
                         </w:txbxContent>
@@ -16025,28 +15818,12 @@
                           <w:rFonts w:ascii="Consolas" w:hAnsi="Consolas" w:cs="Consolas"/>
                         </w:rPr>
                       </w:pPr>
-                      <w:proofErr w:type="spellStart"/>
                       <w:r>
                         <w:rPr>
                           <w:rFonts w:ascii="Consolas" w:hAnsi="Consolas" w:cs="Consolas"/>
                         </w:rPr>
-                        <w:t>cur.execute</w:t>
-                      </w:r>
-                      <w:proofErr w:type="spellEnd"/>
-                      <w:r>
-                        <w:rPr>
-                          <w:rFonts w:ascii="Consolas" w:hAnsi="Consolas" w:cs="Consolas"/>
-                        </w:rPr>
-                        <w:t>(</w:t>
-                      </w:r>
-                      <w:proofErr w:type="spellStart"/>
-                      <w:r>
-                        <w:rPr>
-                          <w:rFonts w:ascii="Consolas" w:hAnsi="Consolas" w:cs="Consolas"/>
-                        </w:rPr>
-                        <w:t>f"SELECT</w:t>
-                      </w:r>
-                      <w:proofErr w:type="spellEnd"/>
+                        <w:t>cur.execute(f"SELECT</w:t>
+                      </w:r>
                       <w:r>
                         <w:rPr>
                           <w:rFonts w:ascii="Consolas" w:hAnsi="Consolas" w:cs="Consolas"/>
@@ -16105,16 +15882,8 @@
                         <w:rPr>
                           <w:rFonts w:ascii="Consolas" w:hAnsi="Consolas" w:cs="Consolas"/>
                         </w:rPr>
-                        <w:t xml:space="preserve"> SQL příkazu do </w:t>
-                      </w:r>
-                      <w:proofErr w:type="spellStart"/>
-                      <w:r>
-                        <w:rPr>
-                          <w:rFonts w:ascii="Consolas" w:hAnsi="Consolas" w:cs="Consolas"/>
-                        </w:rPr>
-                        <w:t>stringu</w:t>
-                      </w:r>
-                      <w:proofErr w:type="spellEnd"/>
+                        <w:t xml:space="preserve"> SQL příkazu do stringu</w:t>
+                      </w:r>
                     </w:p>
                     <w:p>
                       <w:pPr>
@@ -16124,33 +15893,11 @@
                           <w:rFonts w:ascii="Consolas" w:hAnsi="Consolas" w:cs="Consolas"/>
                         </w:rPr>
                       </w:pPr>
-                      <w:proofErr w:type="spellStart"/>
                       <w:r>
                         <w:rPr>
                           <w:rFonts w:ascii="Consolas" w:hAnsi="Consolas" w:cs="Consolas"/>
                         </w:rPr>
-                        <w:t>cislo_vzorce</w:t>
-                      </w:r>
-                      <w:proofErr w:type="spellEnd"/>
-                      <w:r>
-                        <w:rPr>
-                          <w:rFonts w:ascii="Consolas" w:hAnsi="Consolas" w:cs="Consolas"/>
-                        </w:rPr>
-                        <w:t xml:space="preserve"> = </w:t>
-                      </w:r>
-                      <w:proofErr w:type="spellStart"/>
-                      <w:r>
-                        <w:rPr>
-                          <w:rFonts w:ascii="Consolas" w:hAnsi="Consolas" w:cs="Consolas"/>
-                        </w:rPr>
-                        <w:t>cur.fetchone</w:t>
-                      </w:r>
-                      <w:proofErr w:type="spellEnd"/>
-                      <w:r>
-                        <w:rPr>
-                          <w:rFonts w:ascii="Consolas" w:hAnsi="Consolas" w:cs="Consolas"/>
-                        </w:rPr>
-                        <w:t>()</w:t>
+                        <w:t>cislo_vzorce = cur.fetchone()</w:t>
                       </w:r>
                     </w:p>
                     <w:p>
@@ -16170,61 +15917,11 @@
                           <w:rFonts w:ascii="Consolas" w:hAnsi="Consolas" w:cs="Consolas"/>
                         </w:rPr>
                       </w:pPr>
-                      <w:proofErr w:type="spellStart"/>
                       <w:r>
                         <w:rPr>
                           <w:rFonts w:ascii="Consolas" w:hAnsi="Consolas" w:cs="Consolas"/>
                         </w:rPr>
-                        <w:t>cur.execute</w:t>
-                      </w:r>
-                      <w:proofErr w:type="spellEnd"/>
-                      <w:r>
-                        <w:rPr>
-                          <w:rFonts w:ascii="Consolas" w:hAnsi="Consolas" w:cs="Consolas"/>
-                        </w:rPr>
-                        <w:t>(</w:t>
-                      </w:r>
-                      <w:proofErr w:type="spellStart"/>
-                      <w:r>
-                        <w:rPr>
-                          <w:rFonts w:ascii="Consolas" w:hAnsi="Consolas" w:cs="Consolas"/>
-                        </w:rPr>
-                        <w:t>f"SELECT</w:t>
-                      </w:r>
-                      <w:proofErr w:type="spellEnd"/>
-                      <w:r>
-                        <w:rPr>
-                          <w:rFonts w:ascii="Consolas" w:hAnsi="Consolas" w:cs="Consolas"/>
-                        </w:rPr>
-                        <w:t xml:space="preserve"> * FROM sval{index}_{jednotka} WHERE id IN ({</w:t>
-                      </w:r>
-                      <w:proofErr w:type="spellStart"/>
-                      <w:r>
-                        <w:rPr>
-                          <w:rFonts w:ascii="Consolas" w:hAnsi="Consolas" w:cs="Consolas"/>
-                        </w:rPr>
-                        <w:t>int</w:t>
-                      </w:r>
-                      <w:proofErr w:type="spellEnd"/>
-                      <w:r>
-                        <w:rPr>
-                          <w:rFonts w:ascii="Consolas" w:hAnsi="Consolas" w:cs="Consolas"/>
-                        </w:rPr>
-                        <w:t>(</w:t>
-                      </w:r>
-                      <w:proofErr w:type="spellStart"/>
-                      <w:r>
-                        <w:rPr>
-                          <w:rFonts w:ascii="Consolas" w:hAnsi="Consolas" w:cs="Consolas"/>
-                        </w:rPr>
-                        <w:t>cislo_vzorce</w:t>
-                      </w:r>
-                      <w:proofErr w:type="spellEnd"/>
-                      <w:r>
-                        <w:rPr>
-                          <w:rFonts w:ascii="Consolas" w:hAnsi="Consolas" w:cs="Consolas"/>
-                        </w:rPr>
-                        <w:t>[0])})")</w:t>
+                        <w:t>cur.execute(f"SELECT * FROM sval{index}_{jednotka} WHERE id IN ({int(cislo_vzorce[0])})")</w:t>
                       </w:r>
                     </w:p>
                   </w:txbxContent>
@@ -16236,7 +15933,15 @@
         </mc:AlternateContent>
       </w:r>
       <w:r>
-        <w:t>Pro změnu tlaku za pomoci milivoltů je nutné použít převodní rovnici z databáze. Vzhledem k tomu, že v databázi není pouze jedna převodní rovnice, program musí zjistit, jaký převodní vzorec má načíst z dané tabulky. K tomu slouží Kód 5.</w:t>
+        <w:t xml:space="preserve">Pro změnu tlaku za pomoci milivoltů je nutné použít převodní rovnici z databáze. Vzhledem k tomu, že v databázi není pouze jedna převodní rovnice, program musí zjistit, jaký převodní vzorec má načíst z dané tabulky. K tomu </w:t>
+      </w:r>
+      <w:proofErr w:type="gramStart"/>
+      <w:r>
+        <w:t>slouží</w:t>
+      </w:r>
+      <w:proofErr w:type="gramEnd"/>
+      <w:r>
+        <w:t xml:space="preserve"> Kód 5.</w:t>
       </w:r>
       <w:r>
         <w:t>6</w:t>
@@ -16307,7 +16012,15 @@
       </w:pPr>
       <w:r>
         <w:lastRenderedPageBreak/>
-        <w:t>Poté se vypočítá, kolik kroků motor musí provést, aby se dostal do této pozice z technické nuly. Nakonec se tyto dvě hodnoty odečtou a program si tento výsledek uloží do pole, do kterého se ukládají veškeré hodnoty svalů. Po naplnění tohoto pole program začne provádět pohyb krokových motorů, čímž dosáhne požadovaného tlakového stavu.</w:t>
+        <w:t xml:space="preserve">Poté se vypočítá, kolik kroků motor musí provést, aby se dostal do této pozice z technické nuly. Nakonec se tyto dvě hodnoty odečtou a program si tento výsledek </w:t>
+      </w:r>
+      <w:proofErr w:type="gramStart"/>
+      <w:r>
+        <w:t>uloží</w:t>
+      </w:r>
+      <w:proofErr w:type="gramEnd"/>
+      <w:r>
+        <w:t xml:space="preserve"> do pole, do kterého se ukládají veškeré hodnoty svalů. Po naplnění tohoto pole program začne provádět pohyb krokových motorů, čímž dosáhne požadovaného tlakového stavu.</w:t>
       </w:r>
     </w:p>
     <w:p>
@@ -16339,7 +16052,15 @@
       </w:r>
       <w:proofErr w:type="spellEnd"/>
       <w:r>
-        <w:t xml:space="preserve"> převede na požadovanou jednotku, čímž se vytvoří referenční hodnota.</w:t>
+        <w:t xml:space="preserve"> převede na požadovanou jednotku, čímž se </w:t>
+      </w:r>
+      <w:proofErr w:type="gramStart"/>
+      <w:r>
+        <w:t>vytvoří</w:t>
+      </w:r>
+      <w:proofErr w:type="gramEnd"/>
+      <w:r>
+        <w:t xml:space="preserve"> referenční hodnota.</w:t>
       </w:r>
     </w:p>
     <w:p>
@@ -16363,12 +16084,12 @@
         <w:pStyle w:val="Heading1"/>
         <w:pageBreakBefore/>
       </w:pPr>
-      <w:bookmarkStart w:id="42" w:name="_Toc162335947"/>
+      <w:bookmarkStart w:id="50" w:name="_Toc162335947"/>
       <w:r>
         <w:lastRenderedPageBreak/>
         <w:t>Uživatelská dokumentace</w:t>
       </w:r>
-      <w:bookmarkEnd w:id="42"/>
+      <w:bookmarkEnd w:id="50"/>
     </w:p>
     <w:p>
       <w:r>
@@ -16380,15 +16101,15 @@
         <w:pStyle w:val="Heading1"/>
         <w:pageBreakBefore/>
       </w:pPr>
-      <w:bookmarkStart w:id="43" w:name="_Toc386301761"/>
-      <w:bookmarkStart w:id="44" w:name="_Toc476327918"/>
-      <w:bookmarkStart w:id="45" w:name="_Toc162335948"/>
+      <w:bookmarkStart w:id="51" w:name="_Toc386301761"/>
+      <w:bookmarkStart w:id="52" w:name="_Toc476327918"/>
+      <w:bookmarkStart w:id="53" w:name="_Toc162335948"/>
       <w:r>
         <w:lastRenderedPageBreak/>
         <w:t>Výsledky</w:t>
       </w:r>
-      <w:bookmarkEnd w:id="43"/>
-      <w:bookmarkEnd w:id="44"/>
+      <w:bookmarkEnd w:id="51"/>
+      <w:bookmarkEnd w:id="52"/>
       <w:r>
         <w:t xml:space="preserve"> (</w:t>
       </w:r>
@@ -16401,7 +16122,7 @@
       <w:r>
         <w:t>)</w:t>
       </w:r>
-      <w:bookmarkEnd w:id="45"/>
+      <w:bookmarkEnd w:id="53"/>
     </w:p>
     <w:p>
       <w:pPr>
@@ -16430,16 +16151,16 @@
       <w:pPr>
         <w:pStyle w:val="Heading1"/>
       </w:pPr>
-      <w:bookmarkStart w:id="46" w:name="_Toc386301762"/>
-      <w:bookmarkStart w:id="47" w:name="_Toc476327919"/>
-      <w:bookmarkStart w:id="48" w:name="_Toc162335949"/>
+      <w:bookmarkStart w:id="54" w:name="_Toc386301762"/>
+      <w:bookmarkStart w:id="55" w:name="_Toc476327919"/>
+      <w:bookmarkStart w:id="56" w:name="_Toc162335949"/>
       <w:r>
         <w:lastRenderedPageBreak/>
         <w:t>Diskuse</w:t>
       </w:r>
-      <w:bookmarkEnd w:id="46"/>
-      <w:bookmarkEnd w:id="47"/>
-      <w:bookmarkEnd w:id="48"/>
+      <w:bookmarkEnd w:id="54"/>
+      <w:bookmarkEnd w:id="55"/>
+      <w:bookmarkEnd w:id="56"/>
     </w:p>
     <w:p>
       <w:pPr>
@@ -16456,18 +16177,18 @@
       <w:pPr>
         <w:pStyle w:val="Heading1"/>
       </w:pPr>
-      <w:bookmarkStart w:id="49" w:name="_Toc350012463"/>
-      <w:bookmarkStart w:id="50" w:name="_Toc386301763"/>
-      <w:bookmarkStart w:id="51" w:name="_Toc476327920"/>
-      <w:bookmarkStart w:id="52" w:name="_Toc162335950"/>
+      <w:bookmarkStart w:id="57" w:name="_Toc350012463"/>
+      <w:bookmarkStart w:id="58" w:name="_Toc386301763"/>
+      <w:bookmarkStart w:id="59" w:name="_Toc476327920"/>
+      <w:bookmarkStart w:id="60" w:name="_Toc162335950"/>
       <w:r>
         <w:lastRenderedPageBreak/>
         <w:t>Závěr</w:t>
       </w:r>
-      <w:bookmarkEnd w:id="49"/>
-      <w:bookmarkEnd w:id="50"/>
-      <w:bookmarkEnd w:id="51"/>
-      <w:bookmarkEnd w:id="52"/>
+      <w:bookmarkEnd w:id="57"/>
+      <w:bookmarkEnd w:id="58"/>
+      <w:bookmarkEnd w:id="59"/>
+      <w:bookmarkEnd w:id="60"/>
     </w:p>
     <w:p>
       <w:pPr>
@@ -16479,21 +16200,21 @@
         </w:numPr>
         <w:ind w:left="431" w:hanging="431"/>
       </w:pPr>
-      <w:bookmarkStart w:id="53" w:name="_Toc350012464"/>
-      <w:bookmarkStart w:id="54" w:name="_Toc386301764"/>
-      <w:bookmarkStart w:id="55" w:name="_Toc476327921"/>
-      <w:bookmarkStart w:id="56" w:name="_Toc162335951"/>
+      <w:bookmarkStart w:id="61" w:name="_Toc350012464"/>
+      <w:bookmarkStart w:id="62" w:name="_Toc386301764"/>
+      <w:bookmarkStart w:id="63" w:name="_Toc476327921"/>
+      <w:bookmarkStart w:id="64" w:name="_Toc162335951"/>
       <w:r>
         <w:lastRenderedPageBreak/>
         <w:t>S</w:t>
       </w:r>
-      <w:bookmarkEnd w:id="53"/>
+      <w:bookmarkEnd w:id="61"/>
       <w:r>
         <w:t>eznam použité literatury</w:t>
       </w:r>
-      <w:bookmarkEnd w:id="54"/>
-      <w:bookmarkEnd w:id="55"/>
-      <w:bookmarkEnd w:id="56"/>
+      <w:bookmarkEnd w:id="62"/>
+      <w:bookmarkEnd w:id="63"/>
+      <w:bookmarkEnd w:id="64"/>
     </w:p>
     <w:p>
       <w:pPr>
@@ -16947,7 +16668,21 @@
                   <w:rPr>
                     <w:rFonts w:eastAsia="Times New Roman"/>
                   </w:rPr>
-                  <w:t xml:space="preserve">. Online. Nauč se Python!. 2017. Dostupné z: </w:t>
+                  <w:t xml:space="preserve">. Online. Nauč se </w:t>
+                </w:r>
+                <w:proofErr w:type="gramStart"/>
+                <w:r>
+                  <w:rPr>
+                    <w:rFonts w:eastAsia="Times New Roman"/>
+                  </w:rPr>
+                  <w:t>Python!.</w:t>
+                </w:r>
+                <w:proofErr w:type="gramEnd"/>
+                <w:r>
+                  <w:rPr>
+                    <w:rFonts w:eastAsia="Times New Roman"/>
+                  </w:rPr>
+                  <w:t xml:space="preserve"> 2017. Dostupné z: </w:t>
                 </w:r>
                 <w:hyperlink r:id="rId44" w:history="1">
                   <w:r>
@@ -18100,18 +17835,18 @@
         </w:numPr>
         <w:ind w:left="432" w:hanging="432"/>
       </w:pPr>
-      <w:bookmarkStart w:id="57" w:name="_Toc350012467"/>
-      <w:bookmarkStart w:id="58" w:name="_Toc386301765"/>
-      <w:bookmarkStart w:id="59" w:name="_Toc476327922"/>
-      <w:bookmarkStart w:id="60" w:name="_Toc162335952"/>
+      <w:bookmarkStart w:id="65" w:name="_Toc350012467"/>
+      <w:bookmarkStart w:id="66" w:name="_Toc386301765"/>
+      <w:bookmarkStart w:id="67" w:name="_Toc476327922"/>
+      <w:bookmarkStart w:id="68" w:name="_Toc162335952"/>
       <w:r>
         <w:lastRenderedPageBreak/>
         <w:t>Příloha A: Požadavky na formátování práce</w:t>
       </w:r>
-      <w:bookmarkEnd w:id="57"/>
-      <w:bookmarkEnd w:id="58"/>
-      <w:bookmarkEnd w:id="59"/>
-      <w:bookmarkEnd w:id="60"/>
+      <w:bookmarkEnd w:id="65"/>
+      <w:bookmarkEnd w:id="66"/>
+      <w:bookmarkEnd w:id="67"/>
+      <w:bookmarkEnd w:id="68"/>
     </w:p>
     <w:p>
       <w:pPr>
@@ -18122,16 +17857,16 @@
         </w:numPr>
         <w:ind w:left="709" w:hanging="709"/>
       </w:pPr>
-      <w:bookmarkStart w:id="61" w:name="_Toc476327923"/>
-      <w:bookmarkStart w:id="62" w:name="_Toc162335953"/>
+      <w:bookmarkStart w:id="69" w:name="_Toc476327923"/>
+      <w:bookmarkStart w:id="70" w:name="_Toc162335953"/>
       <w:r>
         <w:t xml:space="preserve">Příloha B: </w:t>
       </w:r>
       <w:r>
         <w:t>Základní typografické zásady</w:t>
       </w:r>
-      <w:bookmarkEnd w:id="61"/>
-      <w:bookmarkEnd w:id="62"/>
+      <w:bookmarkEnd w:id="69"/>
+      <w:bookmarkEnd w:id="70"/>
     </w:p>
     <w:p>
       <w:pPr>
@@ -18142,8 +17877,8 @@
         </w:numPr>
         <w:ind w:left="709" w:hanging="709"/>
       </w:pPr>
-      <w:bookmarkStart w:id="63" w:name="_Toc476327924"/>
-      <w:bookmarkStart w:id="64" w:name="_Toc162335954"/>
+      <w:bookmarkStart w:id="71" w:name="_Toc476327924"/>
+      <w:bookmarkStart w:id="72" w:name="_Toc162335954"/>
       <w:r>
         <w:t xml:space="preserve">Příloha C: Další </w:t>
       </w:r>
@@ -18153,8 +17888,8 @@
       <w:r>
         <w:t>pro přehlednost textu</w:t>
       </w:r>
-      <w:bookmarkEnd w:id="63"/>
-      <w:bookmarkEnd w:id="64"/>
+      <w:bookmarkEnd w:id="71"/>
+      <w:bookmarkEnd w:id="72"/>
     </w:p>
     <w:p>
       <w:pPr>
@@ -18164,8 +17899,8 @@
           <w:numId w:val="0"/>
         </w:numPr>
       </w:pPr>
-      <w:bookmarkStart w:id="65" w:name="_Toc476327925"/>
-      <w:bookmarkStart w:id="66" w:name="_Toc162335955"/>
+      <w:bookmarkStart w:id="73" w:name="_Toc476327925"/>
+      <w:bookmarkStart w:id="74" w:name="_Toc162335955"/>
       <w:r>
         <w:t xml:space="preserve">Příloha </w:t>
       </w:r>
@@ -18184,8 +17919,8 @@
         </w:rPr>
         <w:t>CD</w:t>
       </w:r>
-      <w:bookmarkEnd w:id="65"/>
-      <w:bookmarkEnd w:id="66"/>
+      <w:bookmarkEnd w:id="73"/>
+      <w:bookmarkEnd w:id="74"/>
     </w:p>
     <w:p>
       <w:r>
@@ -18204,7 +17939,169 @@
 
 <file path=word/comments.xml><?xml version="1.0" encoding="utf-8"?>
 <w:comments xmlns:wpc="http://schemas.microsoft.com/office/word/2010/wordprocessingCanvas" xmlns:cx="http://schemas.microsoft.com/office/drawing/2014/chartex" xmlns:cx1="http://schemas.microsoft.com/office/drawing/2015/9/8/chartex" xmlns:cx2="http://schemas.microsoft.com/office/drawing/2015/10/21/chartex" xmlns:cx3="http://schemas.microsoft.com/office/drawing/2016/5/9/chartex" xmlns:cx4="http://schemas.microsoft.com/office/drawing/2016/5/10/chartex" xmlns:cx5="http://schemas.microsoft.com/office/drawing/2016/5/11/chartex" xmlns:cx6="http://schemas.microsoft.com/office/drawing/2016/5/12/chartex" xmlns:cx7="http://schemas.microsoft.com/office/drawing/2016/5/13/chartex" xmlns:cx8="http://schemas.microsoft.com/office/drawing/2016/5/14/chartex" xmlns:mc="http://schemas.openxmlformats.org/markup-compatibility/2006" xmlns:aink="http://schemas.microsoft.com/office/drawing/2016/ink" xmlns:am3d="http://schemas.microsoft.com/office/drawing/2017/model3d" xmlns:o="urn:schemas-microsoft-com:office:office" xmlns:oel="http://schemas.microsoft.com/office/2019/extlst" xmlns:r="http://schemas.openxmlformats.org/officeDocument/2006/relationships" xmlns:m="http://schemas.openxmlformats.org/officeDocument/2006/math" xmlns:v="urn:schemas-microsoft-com:vml" xmlns:wp14="http://schemas.microsoft.com/office/word/2010/wordprocessingDrawing" xmlns:wp="http://schemas.openxmlformats.org/drawingml/2006/wordprocessingDrawing" xmlns:w10="urn:schemas-microsoft-com:office:word" xmlns:w="http://schemas.openxmlformats.org/wordprocessingml/2006/main" xmlns:w14="http://schemas.microsoft.com/office/word/2010/wordml" xmlns:w15="http://schemas.microsoft.com/office/word/2012/wordml" xmlns:w16cex="http://schemas.microsoft.com/office/word/2018/wordml/cex" xmlns:w16cid="http://schemas.microsoft.com/office/word/2016/wordml/cid" xmlns:w16="http://schemas.microsoft.com/office/word/2018/wordml" xmlns:w16sdtdh="http://schemas.microsoft.com/office/word/2020/wordml/sdtdatahash" xmlns:w16se="http://schemas.microsoft.com/office/word/2015/wordml/symex" xmlns:wpg="http://schemas.microsoft.com/office/word/2010/wordprocessingGroup" xmlns:wpi="http://schemas.microsoft.com/office/word/2010/wordprocessingInk" xmlns:wne="http://schemas.microsoft.com/office/word/2006/wordml" xmlns:wps="http://schemas.microsoft.com/office/word/2010/wordprocessingShape" mc:Ignorable="w14 w15 w16se w16cid w16 w16cex w16sdtdh wp14">
-  <w:comment w:id="41" w:author="Darsa, Marek" w:date="2024-03-24T17:07:00Z" w:initials="MD">
+  <w:comment w:id="25" w:author="Darsa, Marek" w:date="2024-03-28T13:50:00Z" w:initials="MD">
+    <w:p>
+      <w:pPr>
+        <w:pStyle w:val="CommentText"/>
+        <w:ind w:firstLine="0"/>
+        <w:jc w:val="left"/>
+      </w:pPr>
+      <w:r>
+        <w:rPr>
+          <w:rStyle w:val="CommentReference"/>
+        </w:rPr>
+        <w:annotationRef/>
+      </w:r>
+      <w:r>
+        <w:t>Jednoduše řečeno můžu tam napsat prakticky cokoliv. První bych asi začal grafem jeho popularity pak proč je tak populární jeho výdhody oproti ostatním programovacím jazykům a nakonec ale to podle místa udělat že každá věc v pythonu se řeší nějkaou knihovnou a dal bych tam příklady třeba jako numpy atd</w:t>
+      </w:r>
+    </w:p>
+  </w:comment>
+  <w:comment w:id="26" w:author="Darsa, Marek" w:date="2024-03-28T13:54:00Z" w:initials="MD">
+    <w:p>
+      <w:pPr>
+        <w:pStyle w:val="CommentText"/>
+        <w:ind w:firstLine="0"/>
+        <w:jc w:val="left"/>
+      </w:pPr>
+      <w:r>
+        <w:rPr>
+          <w:rStyle w:val="CommentReference"/>
+        </w:rPr>
+        <w:annotationRef/>
+      </w:r>
+      <w:r>
+        <w:t>Tam můžu napsat něco třeba I o jupiteru</w:t>
+      </w:r>
+    </w:p>
+  </w:comment>
+  <w:comment w:id="27" w:author="Darsa, Marek" w:date="2024-03-28T13:55:00Z" w:initials="MD">
+    <w:p>
+      <w:pPr>
+        <w:pStyle w:val="CommentText"/>
+        <w:ind w:firstLine="0"/>
+        <w:jc w:val="left"/>
+      </w:pPr>
+      <w:r>
+        <w:rPr>
+          <w:rStyle w:val="CommentReference"/>
+        </w:rPr>
+        <w:annotationRef/>
+      </w:r>
+      <w:r>
+        <w:t>Ještě bych tam mohl napsat to že je to uplně minimálně hw náročné a že můžu v pythonu programovat in na rasberry pi</w:t>
+      </w:r>
+    </w:p>
+  </w:comment>
+  <w:comment w:id="28" w:author="Darsa, Marek" w:date="2024-03-28T14:03:00Z" w:initials="MD">
+    <w:p>
+      <w:pPr>
+        <w:pStyle w:val="CommentText"/>
+        <w:ind w:firstLine="0"/>
+        <w:jc w:val="left"/>
+      </w:pPr>
+      <w:r>
+        <w:rPr>
+          <w:rStyle w:val="CommentReference"/>
+        </w:rPr>
+        <w:annotationRef/>
+      </w:r>
+      <w:r>
+        <w:t>Tohle ocitovat z té knižky o pythonu</w:t>
+      </w:r>
+    </w:p>
+  </w:comment>
+  <w:comment w:id="31" w:author="Darsa, Marek" w:date="2024-03-28T13:51:00Z" w:initials="MD">
+    <w:p>
+      <w:pPr>
+        <w:pStyle w:val="CommentText"/>
+        <w:ind w:firstLine="0"/>
+        <w:jc w:val="left"/>
+      </w:pPr>
+      <w:r>
+        <w:rPr>
+          <w:rStyle w:val="CommentReference"/>
+        </w:rPr>
+        <w:annotationRef/>
+      </w:r>
+      <w:r>
+        <w:t>Tohle proč se používá bych dal opravdu jenom ve zkratce a jednoduše bych tam napsal že se používá předvším z důvodu velk´ho množství knihoven a třreba oproti matlabu že I tady je náročné vytvořní toho gui ale ani náhodou ne tak jako vytvořit gui v matlabu</w:t>
+      </w:r>
+    </w:p>
+  </w:comment>
+  <w:comment w:id="32" w:author="Darsa, Marek" w:date="2024-03-28T14:12:00Z" w:initials="MD">
+    <w:p>
+      <w:pPr>
+        <w:pStyle w:val="CommentText"/>
+        <w:ind w:firstLine="0"/>
+        <w:jc w:val="left"/>
+      </w:pPr>
+      <w:r>
+        <w:rPr>
+          <w:rStyle w:val="CommentReference"/>
+        </w:rPr>
+        <w:annotationRef/>
+      </w:r>
+      <w:r>
+        <w:t>Teoreticky tady ještě jako můžu začít psát spíš jako o databází jako o celku ve zkratce to tam popsat a dyštak to potom dát v té práci nějka změnit I když tam toho moc není tak stejně aby se jako neřeklo že se tam opakuju.</w:t>
+      </w:r>
+    </w:p>
+  </w:comment>
+  <w:comment w:id="33" w:author="Darsa, Marek" w:date="2024-03-28T14:20:00Z" w:initials="MD">
+    <w:p>
+      <w:pPr>
+        <w:pStyle w:val="CommentText"/>
+        <w:ind w:firstLine="0"/>
+        <w:jc w:val="left"/>
+      </w:pPr>
+      <w:r>
+        <w:rPr>
+          <w:rStyle w:val="CommentReference"/>
+        </w:rPr>
+        <w:annotationRef/>
+      </w:r>
+      <w:r>
+        <w:t>Napsat tam něco o kardinalitě vztahů</w:t>
+      </w:r>
+    </w:p>
+  </w:comment>
+  <w:comment w:id="34" w:author="Darsa, Marek" w:date="2024-03-28T14:20:00Z" w:initials="MD">
+    <w:p>
+      <w:pPr>
+        <w:pStyle w:val="CommentText"/>
+        <w:ind w:firstLine="0"/>
+        <w:jc w:val="left"/>
+      </w:pPr>
+      <w:r>
+        <w:rPr>
+          <w:rStyle w:val="CommentReference"/>
+        </w:rPr>
+        <w:annotationRef/>
+      </w:r>
+      <w:r>
+        <w:t>Dyštak jsem si do notebuku stáhnul pdf a ta by něco k tomu mohlo být</w:t>
+      </w:r>
+    </w:p>
+  </w:comment>
+  <w:comment w:id="36" w:author="Darsa, Marek" w:date="2024-03-28T14:22:00Z" w:initials="MD">
+    <w:p>
+      <w:pPr>
+        <w:pStyle w:val="CommentText"/>
+        <w:ind w:firstLine="0"/>
+        <w:jc w:val="left"/>
+      </w:pPr>
+      <w:r>
+        <w:rPr>
+          <w:rStyle w:val="CommentReference"/>
+        </w:rPr>
+        <w:annotationRef/>
+      </w:r>
+      <w:r>
+        <w:t>O tohmle psát jenom když už by fakt nebolo o čem</w:t>
+      </w:r>
+    </w:p>
+  </w:comment>
+  <w:comment w:id="49" w:author="Darsa, Marek" w:date="2024-03-24T17:07:00Z" w:initials="MD">
     <w:p>
       <w:pPr>
         <w:pStyle w:val="CommentText"/>
@@ -18227,18 +18124,45 @@
 
 <file path=word/commentsExtended.xml><?xml version="1.0" encoding="utf-8"?>
 <w15:commentsEx xmlns:wpc="http://schemas.microsoft.com/office/word/2010/wordprocessingCanvas" xmlns:cx="http://schemas.microsoft.com/office/drawing/2014/chartex" xmlns:cx1="http://schemas.microsoft.com/office/drawing/2015/9/8/chartex" xmlns:cx2="http://schemas.microsoft.com/office/drawing/2015/10/21/chartex" xmlns:cx3="http://schemas.microsoft.com/office/drawing/2016/5/9/chartex" xmlns:cx4="http://schemas.microsoft.com/office/drawing/2016/5/10/chartex" xmlns:cx5="http://schemas.microsoft.com/office/drawing/2016/5/11/chartex" xmlns:cx6="http://schemas.microsoft.com/office/drawing/2016/5/12/chartex" xmlns:cx7="http://schemas.microsoft.com/office/drawing/2016/5/13/chartex" xmlns:cx8="http://schemas.microsoft.com/office/drawing/2016/5/14/chartex" xmlns:mc="http://schemas.openxmlformats.org/markup-compatibility/2006" xmlns:aink="http://schemas.microsoft.com/office/drawing/2016/ink" xmlns:am3d="http://schemas.microsoft.com/office/drawing/2017/model3d" xmlns:o="urn:schemas-microsoft-com:office:office" xmlns:oel="http://schemas.microsoft.com/office/2019/extlst" xmlns:r="http://schemas.openxmlformats.org/officeDocument/2006/relationships" xmlns:m="http://schemas.openxmlformats.org/officeDocument/2006/math" xmlns:v="urn:schemas-microsoft-com:vml" xmlns:wp14="http://schemas.microsoft.com/office/word/2010/wordprocessingDrawing" xmlns:wp="http://schemas.openxmlformats.org/drawingml/2006/wordprocessingDrawing" xmlns:w10="urn:schemas-microsoft-com:office:word" xmlns:w="http://schemas.openxmlformats.org/wordprocessingml/2006/main" xmlns:w14="http://schemas.microsoft.com/office/word/2010/wordml" xmlns:w15="http://schemas.microsoft.com/office/word/2012/wordml" xmlns:w16cex="http://schemas.microsoft.com/office/word/2018/wordml/cex" xmlns:w16cid="http://schemas.microsoft.com/office/word/2016/wordml/cid" xmlns:w16="http://schemas.microsoft.com/office/word/2018/wordml" xmlns:w16sdtdh="http://schemas.microsoft.com/office/word/2020/wordml/sdtdatahash" xmlns:w16se="http://schemas.microsoft.com/office/word/2015/wordml/symex" xmlns:wpg="http://schemas.microsoft.com/office/word/2010/wordprocessingGroup" xmlns:wpi="http://schemas.microsoft.com/office/word/2010/wordprocessingInk" xmlns:wne="http://schemas.microsoft.com/office/word/2006/wordml" xmlns:wps="http://schemas.microsoft.com/office/word/2010/wordprocessingShape" mc:Ignorable="w14 w15 w16se w16cid w16 w16cex w16sdtdh wp14">
+  <w15:commentEx w15:paraId="477DA2A2" w15:done="0"/>
+  <w15:commentEx w15:paraId="2DE760AE" w15:paraIdParent="477DA2A2" w15:done="0"/>
+  <w15:commentEx w15:paraId="1A02ADFC" w15:paraIdParent="477DA2A2" w15:done="0"/>
+  <w15:commentEx w15:paraId="695F340B" w15:done="0"/>
+  <w15:commentEx w15:paraId="023E38B5" w15:done="0"/>
+  <w15:commentEx w15:paraId="31C7C366" w15:done="0"/>
+  <w15:commentEx w15:paraId="73F32768" w15:paraIdParent="31C7C366" w15:done="0"/>
+  <w15:commentEx w15:paraId="50FBDAC7" w15:paraIdParent="31C7C366" w15:done="0"/>
+  <w15:commentEx w15:paraId="0E6E817D" w15:done="0"/>
   <w15:commentEx w15:paraId="0C2A48EE" w15:done="0"/>
 </w15:commentsEx>
 </file>
 
 <file path=word/commentsExtensible.xml><?xml version="1.0" encoding="utf-8"?>
 <w16cex:commentsExtensible xmlns:wpc="http://schemas.microsoft.com/office/word/2010/wordprocessingCanvas" xmlns:cx="http://schemas.microsoft.com/office/drawing/2014/chartex" xmlns:cx1="http://schemas.microsoft.com/office/drawing/2015/9/8/chartex" xmlns:cx2="http://schemas.microsoft.com/office/drawing/2015/10/21/chartex" xmlns:cx3="http://schemas.microsoft.com/office/drawing/2016/5/9/chartex" xmlns:cx4="http://schemas.microsoft.com/office/drawing/2016/5/10/chartex" xmlns:cx5="http://schemas.microsoft.com/office/drawing/2016/5/11/chartex" xmlns:cx6="http://schemas.microsoft.com/office/drawing/2016/5/12/chartex" xmlns:cx7="http://schemas.microsoft.com/office/drawing/2016/5/13/chartex" xmlns:cx8="http://schemas.microsoft.com/office/drawing/2016/5/14/chartex" xmlns:cr="http://schemas.microsoft.com/office/comments/2020/reactions" xmlns:mc="http://schemas.openxmlformats.org/markup-compatibility/2006" xmlns:aink="http://schemas.microsoft.com/office/drawing/2016/ink" xmlns:am3d="http://schemas.microsoft.com/office/drawing/2017/model3d" xmlns:o="urn:schemas-microsoft-com:office:office" xmlns:oel="http://schemas.microsoft.com/office/2019/extlst" xmlns:r="http://schemas.openxmlformats.org/officeDocument/2006/relationships" xmlns:m="http://schemas.openxmlformats.org/officeDocument/2006/math" xmlns:v="urn:schemas-microsoft-com:vml" xmlns:wp14="http://schemas.microsoft.com/office/word/2010/wordprocessingDrawing" xmlns:wp="http://schemas.openxmlformats.org/drawingml/2006/wordprocessingDrawing" xmlns:w10="urn:schemas-microsoft-com:office:word" xmlns:w="http://schemas.openxmlformats.org/wordprocessingml/2006/main" xmlns:w14="http://schemas.microsoft.com/office/word/2010/wordml" xmlns:w15="http://schemas.microsoft.com/office/word/2012/wordml" xmlns:w16cex="http://schemas.microsoft.com/office/word/2018/wordml/cex" xmlns:w16cid="http://schemas.microsoft.com/office/word/2016/wordml/cid" xmlns:w16="http://schemas.microsoft.com/office/word/2018/wordml" xmlns:w16sdtdh="http://schemas.microsoft.com/office/word/2020/wordml/sdtdatahash" xmlns:w16se="http://schemas.microsoft.com/office/word/2015/wordml/symex" xmlns:wpg="http://schemas.microsoft.com/office/word/2010/wordprocessingGroup" xmlns:wpi="http://schemas.microsoft.com/office/word/2010/wordprocessingInk" xmlns:wne="http://schemas.microsoft.com/office/word/2006/wordml" xmlns:wps="http://schemas.microsoft.com/office/word/2010/wordprocessingShape" mc:Ignorable="w14 w15 w16se w16cid w16 w16cex w16sdtdh cr wp14">
+  <w16cex:commentExtensible w16cex:durableId="2803F851" w16cex:dateUtc="2024-03-28T12:50:00Z"/>
+  <w16cex:commentExtensible w16cex:durableId="758ABBA2" w16cex:dateUtc="2024-03-28T12:54:00Z"/>
+  <w16cex:commentExtensible w16cex:durableId="4B3625BD" w16cex:dateUtc="2024-03-28T12:55:00Z"/>
+  <w16cex:commentExtensible w16cex:durableId="6F16F8CB" w16cex:dateUtc="2024-03-28T13:03:00Z"/>
+  <w16cex:commentExtensible w16cex:durableId="650191F2" w16cex:dateUtc="2024-03-28T12:51:00Z"/>
+  <w16cex:commentExtensible w16cex:durableId="20089DCA" w16cex:dateUtc="2024-03-28T13:12:00Z"/>
+  <w16cex:commentExtensible w16cex:durableId="23D74EA2" w16cex:dateUtc="2024-03-28T13:20:00Z"/>
+  <w16cex:commentExtensible w16cex:durableId="00EA2D1D" w16cex:dateUtc="2024-03-28T13:20:00Z"/>
+  <w16cex:commentExtensible w16cex:durableId="6C6BE324" w16cex:dateUtc="2024-03-28T13:22:00Z"/>
   <w16cex:commentExtensible w16cex:durableId="2D69290B" w16cex:dateUtc="2024-03-24T16:07:00Z"/>
 </w16cex:commentsExtensible>
 </file>
 
 <file path=word/commentsIds.xml><?xml version="1.0" encoding="utf-8"?>
 <w16cid:commentsIds xmlns:wpc="http://schemas.microsoft.com/office/word/2010/wordprocessingCanvas" xmlns:cx="http://schemas.microsoft.com/office/drawing/2014/chartex" xmlns:cx1="http://schemas.microsoft.com/office/drawing/2015/9/8/chartex" xmlns:cx2="http://schemas.microsoft.com/office/drawing/2015/10/21/chartex" xmlns:cx3="http://schemas.microsoft.com/office/drawing/2016/5/9/chartex" xmlns:cx4="http://schemas.microsoft.com/office/drawing/2016/5/10/chartex" xmlns:cx5="http://schemas.microsoft.com/office/drawing/2016/5/11/chartex" xmlns:cx6="http://schemas.microsoft.com/office/drawing/2016/5/12/chartex" xmlns:cx7="http://schemas.microsoft.com/office/drawing/2016/5/13/chartex" xmlns:cx8="http://schemas.microsoft.com/office/drawing/2016/5/14/chartex" xmlns:mc="http://schemas.openxmlformats.org/markup-compatibility/2006" xmlns:aink="http://schemas.microsoft.com/office/drawing/2016/ink" xmlns:am3d="http://schemas.microsoft.com/office/drawing/2017/model3d" xmlns:o="urn:schemas-microsoft-com:office:office" xmlns:oel="http://schemas.microsoft.com/office/2019/extlst" xmlns:r="http://schemas.openxmlformats.org/officeDocument/2006/relationships" xmlns:m="http://schemas.openxmlformats.org/officeDocument/2006/math" xmlns:v="urn:schemas-microsoft-com:vml" xmlns:wp14="http://schemas.microsoft.com/office/word/2010/wordprocessingDrawing" xmlns:wp="http://schemas.openxmlformats.org/drawingml/2006/wordprocessingDrawing" xmlns:w10="urn:schemas-microsoft-com:office:word" xmlns:w="http://schemas.openxmlformats.org/wordprocessingml/2006/main" xmlns:w14="http://schemas.microsoft.com/office/word/2010/wordml" xmlns:w15="http://schemas.microsoft.com/office/word/2012/wordml" xmlns:w16cex="http://schemas.microsoft.com/office/word/2018/wordml/cex" xmlns:w16cid="http://schemas.microsoft.com/office/word/2016/wordml/cid" xmlns:w16="http://schemas.microsoft.com/office/word/2018/wordml" xmlns:w16sdtdh="http://schemas.microsoft.com/office/word/2020/wordml/sdtdatahash" xmlns:w16se="http://schemas.microsoft.com/office/word/2015/wordml/symex" xmlns:wpg="http://schemas.microsoft.com/office/word/2010/wordprocessingGroup" xmlns:wpi="http://schemas.microsoft.com/office/word/2010/wordprocessingInk" xmlns:wne="http://schemas.microsoft.com/office/word/2006/wordml" xmlns:wps="http://schemas.microsoft.com/office/word/2010/wordprocessingShape" mc:Ignorable="w14 w15 w16se w16cid w16 w16cex w16sdtdh wp14">
+  <w16cid:commentId w16cid:paraId="477DA2A2" w16cid:durableId="2803F851"/>
+  <w16cid:commentId w16cid:paraId="2DE760AE" w16cid:durableId="758ABBA2"/>
+  <w16cid:commentId w16cid:paraId="1A02ADFC" w16cid:durableId="4B3625BD"/>
+  <w16cid:commentId w16cid:paraId="695F340B" w16cid:durableId="6F16F8CB"/>
+  <w16cid:commentId w16cid:paraId="023E38B5" w16cid:durableId="650191F2"/>
+  <w16cid:commentId w16cid:paraId="31C7C366" w16cid:durableId="20089DCA"/>
+  <w16cid:commentId w16cid:paraId="73F32768" w16cid:durableId="23D74EA2"/>
+  <w16cid:commentId w16cid:paraId="50FBDAC7" w16cid:durableId="00EA2D1D"/>
+  <w16cid:commentId w16cid:paraId="0E6E817D" w16cid:durableId="6C6BE324"/>
   <w16cid:commentId w16cid:paraId="0C2A48EE" w16cid:durableId="2D69290B"/>
 </w16cid:commentsIds>
 </file>
@@ -23690,6 +23614,7 @@
     <w:rsid w:val="0024630B"/>
     <w:rsid w:val="003225D1"/>
     <w:rsid w:val="003B50FD"/>
+    <w:rsid w:val="00434FC7"/>
     <w:rsid w:val="004445E1"/>
     <w:rsid w:val="004621B7"/>
     <w:rsid w:val="00473F52"/>
@@ -23706,6 +23631,7 @@
     <w:rsid w:val="00C02F1F"/>
     <w:rsid w:val="00CD51CE"/>
     <w:rsid w:val="00D25D09"/>
+    <w:rsid w:val="00D73887"/>
     <w:rsid w:val="00DA07DE"/>
     <w:rsid w:val="00E564FE"/>
   </w:rsids>

</xml_diff>